<commit_message>
Update quantity and convert price
</commit_message>
<xml_diff>
--- a/Rapport/PFE.docx
+++ b/Rapport/PFE.docx
@@ -4,7 +4,7 @@
   <w:body>
     <w:p>
       <w:pPr>
-        <w:pStyle w:val="371"/>
+        <w:pStyle w:val="563"/>
         <w:rPr>
           <w:lang w:val="fr-FR"/>
         </w:rPr>
@@ -20,10 +20,11 @@
           <w:lang w:val="fr-FR"/>
         </w:rPr>
       </w:r>
+      <w:r/>
     </w:p>
     <w:p>
       <w:pPr>
-        <w:pStyle w:val="371"/>
+        <w:pStyle w:val="563"/>
         <w:rPr>
           <w:lang w:val="fr-FR"/>
         </w:rPr>
@@ -32,13 +33,13 @@
         <w:rPr>
           <w:lang w:val="fr-FR"/>
         </w:rPr>
-        <w:t xml:space="preserve">La vente des PFNL(Produits forestières non ligneux) n’est pas très rependue car il manque de plateformes qui poposent ces services et les producteurs ne sont pas directement en contact avec les producteurs. </w:t>
+        <w:t xml:space="preserve">La vente des PFNL(Produits forestières non ligneux) n’est pas très rependue car il manque de plateformes qui poposent ces services et les producteurs ne sont pas directement en contact avec les consommateurs . </w:t>
       </w:r>
       <w:r>
         <w:rPr>
           <w:lang w:val="fr-FR"/>
         </w:rPr>
-        <w:t xml:space="preserve">Afin de rendre cela possible il doivent de moderniser, passer au diginal, devenir visible sur internet. </w:t>
+        <w:t xml:space="preserve">Afin de rendre cela possible il doivent se moderniser, passer au digital, devenir visible sur internet. </w:t>
       </w:r>
       <w:r>
         <w:rPr>
@@ -51,11 +52,7 @@
           <w:lang w:val="fr-FR"/>
         </w:rPr>
       </w:r>
-      <w:r>
-        <w:rPr>
-          <w:lang w:val="fr-FR"/>
-        </w:rPr>
-      </w:r>
+      <w:r/>
     </w:p>
     <w:p>
       <w:pPr>
@@ -73,6 +70,7 @@
           <w:lang w:val="fr-FR"/>
         </w:rPr>
       </w:r>
+      <w:r/>
     </w:p>
     <w:p>
       <w:pPr>
@@ -90,6 +88,7 @@
           <w:lang w:val="fr-FR"/>
         </w:rPr>
       </w:r>
+      <w:r/>
     </w:p>
     <w:p>
       <w:pPr>
@@ -123,13 +122,32 @@
         <w:rPr>
           <w:lang w:val="fr-FR"/>
         </w:rPr>
-        <w:t xml:space="preserve">, du manque de plateforme qui proposent ce genre de service, du fait que les producteurs ne sont pas en contact avec les consommateurs de PFNL. Ce qui rend la recherche pénible d’ou l’importance de ce projet. A l’heure actuelle les plateformes qui existent son juste informationnel : il donne juste des informations sur ces produits sans permettre la possibilité de les acheté ou de les vendres. La version que nous proposons offre toutes ces possibilitées. Notre solution permet egalement de mettre en contact les producteurs et consommateur a travers un espace de discussion. Ainsi un consommateur pourais donc discuter avec n’importe quel producteur.</w:t>
+        <w:t xml:space="preserve">, du manque de plateforme qui proposent ce genre de service, du fait que les producteurs ne sont pas en contact avec les consommateurs de PFN</w:t>
       </w:r>
       <w:r>
         <w:rPr>
           <w:lang w:val="fr-FR"/>
         </w:rPr>
+        <w:t xml:space="preserve">L. Ce qui rend la recherche pénible d’ou l’importance de ce projet. A l’heure actuelle les plateformes qui existent son juste informationnel : il donne juste des informations sur ces produits sans permettre la possibilité de les acheté ou de les vendres. L</w:t>
       </w:r>
+      <w:r>
+        <w:rPr>
+          <w:lang w:val="fr-FR"/>
+        </w:rPr>
+        <w:t xml:space="preserve">a version que nous propo</w:t>
+      </w:r>
+      <w:r>
+        <w:rPr>
+          <w:lang w:val="fr-FR"/>
+        </w:rPr>
+        <w:t xml:space="preserve">sons offre toutes ces possibilitées. Notre solution permet egalement de mettre en contact les producteurs et consommateur a travers un espace de discussion. Ainsi un consommateur pourais donc discuter avec n’importe quel producteur ou meme un consommateur.</w:t>
+      </w:r>
+      <w:r>
+        <w:rPr>
+          <w:lang w:val="fr-FR"/>
+        </w:rPr>
+      </w:r>
+      <w:r/>
     </w:p>
     <w:p>
       <w:pPr>
@@ -148,6 +166,7 @@
           <w:lang w:val="fr-FR"/>
         </w:rPr>
       </w:r>
+      <w:r/>
     </w:p>
     <w:p>
       <w:pPr>
@@ -166,6 +185,7 @@
           <w:lang w:val="fr-FR"/>
         </w:rPr>
       </w:r>
+      <w:r/>
     </w:p>
     <w:p>
       <w:pPr>
@@ -185,6 +205,7 @@
           <w:lang w:val="fr-FR"/>
         </w:rPr>
       </w:r>
+      <w:r/>
     </w:p>
     <w:p>
       <w:pPr>
@@ -241,16 +262,6 @@
         </w:rPr>
       </w:r>
       <w:r/>
-      <w:r>
-        <w:rPr>
-          <w:lang w:val="fr-FR"/>
-        </w:rPr>
-      </w:r>
-      <w:r>
-        <w:rPr>
-          <w:lang w:val="fr-FR"/>
-        </w:rPr>
-      </w:r>
     </w:p>
     <w:p>
       <w:pPr>
@@ -288,7 +299,13 @@
         <w:rPr>
           <w:lang w:val="fr-FR"/>
         </w:rPr>
-        <w:t xml:space="preserve"> Ce pendant, la vente de ces produits restent un grand defis pour ces personnes. Ceci est du aux manques de plateformes accessibles qui proposent ces services et d’autres part du manque de contact entre les producteurs et les consommateur de ces produits. Ce probleme etant bien specifier nous sommes donc interpelles a developper une solution pour resourdre efficacement ce probleme. </w:t>
+        <w:t xml:space="preserve"> Ce pendant, la vente de ces produits restent un grand defis pour ces personnes. Ceci est du aux manques de plateformes accessibl</w:t>
+      </w:r>
+      <w:r>
+        <w:rPr>
+          <w:lang w:val="fr-FR"/>
+        </w:rPr>
+        <w:t xml:space="preserve">es qui proposent ces services et d’autres part du manque de contact entre les producteurs et les consommateur de ces produits. Ce probleme etant bien specifier nous sommes donc interpelles a developper une solution pour resourdre efficacement ce probleme. </w:t>
       </w:r>
       <w:r>
         <w:rPr>
@@ -314,12 +331,548 @@
         </w:rPr>
         <w:t xml:space="preserve">que les résultats obtenus, enfin au dernier chapitre, les apports, les difficultés, les leçons et les </w:t>
       </w:r>
+      <w:r>
+        <w:rPr>
+          <w:lang w:val="fr-FR"/>
+        </w:rPr>
+        <w:t xml:space="preserve">perspectives envisagées.</w:t>
+      </w:r>
+      <w:r/>
+    </w:p>
+    <w:p>
+      <w:pPr>
+        <w:ind w:firstLine="0"/>
+        <w:rPr>
+          <w:lang w:val="fr-FR"/>
+        </w:rPr>
+      </w:pPr>
+      <w:r>
+        <w:rPr>
+          <w:lang w:val="fr-FR"/>
+        </w:rPr>
+      </w:r>
+      <w:r>
+        <w:rPr>
+          <w:lang w:val="fr-FR"/>
+        </w:rPr>
+      </w:r>
+      <w:r/>
+    </w:p>
+    <w:p>
+      <w:pPr>
+        <w:ind w:firstLine="0"/>
+        <w:rPr>
+          <w:b/>
+        </w:rPr>
+      </w:pPr>
+      <w:r>
+        <w:rPr>
+          <w:b/>
+          <w:lang w:val="fr-FR"/>
+        </w:rPr>
+        <w:t xml:space="preserve">Introduction general</w:t>
+      </w:r>
+      <w:r>
+        <w:rPr>
+          <w:b/>
+          <w:lang w:val="fr-FR"/>
+        </w:rPr>
+      </w:r>
+    </w:p>
+    <w:p>
+      <w:pPr>
+        <w:ind w:firstLine="0"/>
+      </w:pPr>
+      <w:r>
+        <w:rPr>
+          <w:lang w:val="fr-FR"/>
+        </w:rPr>
+        <w:t xml:space="preserve">Des ventes de mains en mains, vers des ventes virtuelles, passent </w:t>
+      </w:r>
       <w:r/>
       <w:r>
         <w:rPr>
           <w:lang w:val="fr-FR"/>
         </w:rPr>
-        <w:t xml:space="preserve">perspectives envisagées.</w:t>
+        <w:t xml:space="preserve">les priorités des opérations de ventes des biens et des services, ce qui </w:t>
+      </w:r>
+      <w:r/>
+      <w:r>
+        <w:rPr>
+          <w:lang w:val="fr-FR"/>
+        </w:rPr>
+        <w:t xml:space="preserve">nous rend obligés de donner plus d’importance à la vente électronique. </w:t>
+      </w:r>
+      <w:r/>
+      <w:r>
+        <w:rPr>
+          <w:lang w:val="fr-FR"/>
+        </w:rPr>
+        <w:t xml:space="preserve">Les boutiques en ligne sont depuis des années, largement </w:t>
+      </w:r>
+      <w:r/>
+      <w:r>
+        <w:rPr>
+          <w:lang w:val="fr-FR"/>
+        </w:rPr>
+        <w:t xml:space="preserve">conseillés pour les sociétés qui se basent sur la vente des produits et </w:t>
+      </w:r>
+      <w:r/>
+      <w:r>
+        <w:rPr>
+          <w:lang w:val="fr-FR"/>
+        </w:rPr>
+        <w:t xml:space="preserve">même des services Ces types de sites web représentent un dispositif </w:t>
+      </w:r>
+      <w:r/>
+      <w:r>
+        <w:rPr>
+          <w:lang w:val="fr-FR"/>
+        </w:rPr>
+        <w:t xml:space="preserve">global fournissant aux clients un pont de passage à l’ensemble des </w:t>
+      </w:r>
+      <w:r>
+        <w:rPr>
+          <w:lang w:val="fr-FR"/>
+        </w:rPr>
+        <w:t xml:space="preserve">informations, des produits, et des services comme un espace de discussion à partir d’un portail unique en </w:t>
+      </w:r>
+      <w:r>
+        <w:rPr>
+          <w:lang w:val="fr-FR"/>
+        </w:rPr>
+        <w:t xml:space="preserve">rapport avec son activité.</w:t>
+      </w:r>
+      <w:r/>
+    </w:p>
+    <w:p>
+      <w:pPr>
+        <w:ind w:firstLine="0"/>
+      </w:pPr>
+      <w:r>
+        <w:rPr>
+          <w:lang w:val="fr-FR"/>
+        </w:rPr>
+        <w:t xml:space="preserve">Les sites de vente en ligne permettent aux clients de profiter d’une </w:t>
+      </w:r>
+      <w:r/>
+      <w:r>
+        <w:rPr>
+          <w:lang w:val="fr-FR"/>
+        </w:rPr>
+        <w:t xml:space="preserve">foire virtuelle disponible est quotidiennement mise à jours sans la moindre </w:t>
+      </w:r>
+      <w:r/>
+      <w:r>
+        <w:rPr>
+          <w:lang w:val="fr-FR"/>
+        </w:rPr>
+        <w:t xml:space="preserve">contrainte, ce qui leur permettrai de ne jamais rater les coups de cœur, </w:t>
+      </w:r>
+      <w:r/>
+      <w:r>
+        <w:rPr>
+          <w:lang w:val="fr-FR"/>
+        </w:rPr>
+        <w:t xml:space="preserve">ainsi Une foire sans problèmes de distance géographique, ni d’horaire de</w:t>
+      </w:r>
+      <w:r/>
+    </w:p>
+    <w:p>
+      <w:pPr>
+        <w:ind w:firstLine="0"/>
+      </w:pPr>
+      <w:r>
+        <w:rPr>
+          <w:lang w:val="fr-FR"/>
+        </w:rPr>
+        <w:t xml:space="preserve">travail ni de disponibilité de transport. D’une autre part ces sites offrent à </w:t>
+      </w:r>
+      <w:r/>
+      <w:r>
+        <w:rPr>
+          <w:lang w:val="fr-FR"/>
+        </w:rPr>
+        <w:t xml:space="preserve">la société de profiter de cette espace pour exposer ses produits à une plus </w:t>
+      </w:r>
+      <w:r>
+        <w:rPr>
+          <w:lang w:val="fr-FR"/>
+        </w:rPr>
+        <w:t xml:space="preserve">large base de clientèle et de rester en contact avec les vendeurs.</w:t>
+      </w:r>
+      <w:r>
+        <w:rPr>
+          <w:lang w:val="fr-FR"/>
+        </w:rPr>
+      </w:r>
+      <w:r>
+        <w:rPr>
+          <w:lang w:val="fr-FR"/>
+        </w:rPr>
+      </w:r>
+    </w:p>
+    <w:p>
+      <w:pPr>
+        <w:ind w:firstLine="0"/>
+        <w:rPr>
+          <w:lang w:val="fr-FR"/>
+        </w:rPr>
+      </w:pPr>
+      <w:r>
+        <w:rPr>
+          <w:lang w:val="fr-FR"/>
+        </w:rPr>
+        <w:t xml:space="preserve">Notre projet est réalisé dans le </w:t>
+      </w:r>
+      <w:r>
+        <w:rPr>
+          <w:lang w:val="fr-FR"/>
+        </w:rPr>
+        <w:t xml:space="preserve">cadre des projets de fin de formation pour la licence technologique en </w:t>
+      </w:r>
+      <w:r>
+        <w:rPr>
+          <w:lang w:val="fr-FR"/>
+        </w:rPr>
+        <w:t xml:space="preserve">Informatique mention Concepteur Développeur Réseaux et Internet </w:t>
+      </w:r>
+      <w:r>
+        <w:rPr>
+          <w:lang w:val="fr-FR"/>
+        </w:rPr>
+        <w:t xml:space="preserve">ayant comme objectif principal : </w:t>
+      </w:r>
+      <w:r>
+        <w:rPr>
+          <w:lang w:val="fr-FR"/>
+        </w:rPr>
+        <w:t xml:space="preserve">une </w:t>
+      </w:r>
+      <w:r>
+        <w:rPr>
+          <w:lang w:val="fr-FR"/>
+        </w:rPr>
+        <w:t xml:space="preserve">plateforme de connexion de producteurs et consommateurs de produits ferestieres non ligneux (PFNL).</w:t>
+      </w:r>
+      <w:r/>
+    </w:p>
+    <w:p>
+      <w:pPr>
+        <w:ind w:firstLine="0"/>
+        <w:rPr>
+          <w:lang w:val="fr-FR"/>
+        </w:rPr>
+      </w:pPr>
+      <w:r>
+        <w:rPr>
+          <w:lang w:val="fr-FR"/>
+        </w:rPr>
+      </w:r>
+      <w:r>
+        <w:rPr>
+          <w:lang w:val="fr-FR"/>
+        </w:rPr>
+      </w:r>
+    </w:p>
+    <w:p>
+      <w:pPr>
+        <w:ind w:firstLine="0"/>
+        <w:rPr>
+          <w:lang w:val="fr-FR"/>
+        </w:rPr>
+      </w:pPr>
+      <w:r>
+        <w:rPr>
+          <w:lang w:val="fr-FR"/>
+        </w:rPr>
+      </w:r>
+      <w:r>
+        <w:rPr>
+          <w:lang w:val="fr-FR"/>
+        </w:rPr>
+        <w:t xml:space="preserve">CHAPITRE I : DESCRIPTION DU PROJET</w:t>
+      </w:r>
+      <w:r>
+        <w:rPr>
+          <w:lang w:val="fr-FR"/>
+        </w:rPr>
+      </w:r>
+      <w:r/>
+    </w:p>
+    <w:p>
+      <w:pPr>
+        <w:ind w:firstLine="0"/>
+        <w:rPr>
+          <w:lang w:val="fr-FR"/>
+        </w:rPr>
+      </w:pPr>
+      <w:r>
+        <w:rPr>
+          <w:lang w:val="fr-FR"/>
+        </w:rPr>
+      </w:r>
+      <w:r>
+        <w:rPr>
+          <w:lang w:val="fr-FR"/>
+        </w:rPr>
+        <w:t xml:space="preserve">I.1 Présentation de l’arrêté du projet</w:t>
+      </w:r>
+      <w:r>
+        <w:rPr>
+          <w:lang w:val="fr-FR"/>
+        </w:rPr>
+      </w:r>
+      <w:r/>
+    </w:p>
+    <w:p>
+      <w:pPr>
+        <w:ind w:firstLine="0"/>
+        <w:rPr>
+          <w:lang w:val="fr-FR"/>
+        </w:rPr>
+      </w:pPr>
+      <w:r>
+        <w:rPr>
+          <w:lang w:val="fr-FR"/>
+        </w:rPr>
+      </w:r>
+      <w:r>
+        <w:rPr>
+          <w:lang w:val="fr-FR"/>
+        </w:rPr>
+      </w:r>
+    </w:p>
+    <w:p>
+      <w:pPr>
+        <w:ind w:firstLine="0"/>
+        <w:rPr>
+          <w:lang w:val="fr-FR"/>
+        </w:rPr>
+      </w:pPr>
+      <w:r>
+        <w:rPr>
+          <w:lang w:val="fr-FR"/>
+        </w:rPr>
+      </w:r>
+      <w:r>
+        <w:rPr>
+          <w:lang w:val="fr-FR"/>
+        </w:rPr>
+      </w:r>
+    </w:p>
+    <w:p>
+      <w:pPr>
+        <w:ind w:firstLine="0"/>
+        <w:rPr>
+          <w:lang w:val="fr-FR"/>
+        </w:rPr>
+      </w:pPr>
+      <w:r>
+        <w:rPr>
+          <w:lang w:val="fr-FR"/>
+        </w:rPr>
+      </w:r>
+      <w:r>
+        <w:rPr>
+          <w:lang w:val="fr-FR"/>
+        </w:rPr>
+      </w:r>
+    </w:p>
+    <w:p>
+      <w:pPr>
+        <w:ind w:firstLine="0"/>
+        <w:rPr>
+          <w:lang w:val="fr-FR"/>
+        </w:rPr>
+      </w:pPr>
+      <w:r>
+        <w:rPr>
+          <w:lang w:val="fr-FR"/>
+        </w:rPr>
+      </w:r>
+      <w:r>
+        <w:rPr>
+          <w:lang w:val="fr-FR"/>
+        </w:rPr>
+      </w:r>
+    </w:p>
+    <w:p>
+      <w:pPr>
+        <w:ind w:firstLine="0"/>
+        <w:rPr>
+          <w:lang w:val="fr-FR"/>
+        </w:rPr>
+      </w:pPr>
+      <w:r>
+        <w:rPr>
+          <w:lang w:val="fr-FR"/>
+        </w:rPr>
+      </w:r>
+      <w:r>
+        <w:rPr>
+          <w:lang w:val="fr-FR"/>
+        </w:rPr>
+      </w:r>
+    </w:p>
+    <w:p>
+      <w:pPr>
+        <w:ind w:firstLine="0"/>
+        <w:rPr>
+          <w:lang w:val="fr-FR"/>
+        </w:rPr>
+      </w:pPr>
+      <w:r>
+        <w:rPr>
+          <w:lang w:val="fr-FR"/>
+        </w:rPr>
+      </w:r>
+      <w:r>
+        <w:rPr>
+          <w:lang w:val="fr-FR"/>
+        </w:rPr>
+      </w:r>
+    </w:p>
+    <w:p>
+      <w:pPr>
+        <w:ind w:firstLine="0"/>
+        <w:rPr>
+          <w:lang w:val="fr-FR"/>
+        </w:rPr>
+      </w:pPr>
+      <w:r>
+        <w:rPr>
+          <w:lang w:val="fr-FR"/>
+        </w:rPr>
+      </w:r>
+      <w:r>
+        <w:rPr>
+          <w:lang w:val="fr-FR"/>
+        </w:rPr>
+      </w:r>
+    </w:p>
+    <w:p>
+      <w:pPr>
+        <w:ind w:firstLine="0"/>
+        <w:rPr>
+          <w:rFonts w:ascii="Times New Roman" w:hAnsi="Times New Roman" w:cs="Times New Roman"/>
+          <w:sz w:val="24"/>
+          <w:szCs w:val="24"/>
+        </w:rPr>
+      </w:pPr>
+      <w:r>
+        <w:rPr>
+          <w:lang w:val="fr-FR"/>
+        </w:rPr>
+        <w:t xml:space="preserve">Au cameroun, </w:t>
+      </w:r>
+      <w:r>
+        <w:rPr>
+          <w:rFonts w:ascii="Times New Roman" w:hAnsi="Times New Roman" w:cs="Times New Roman"/>
+          <w:sz w:val="24"/>
+          <w:szCs w:val="24"/>
+        </w:rPr>
+        <w:t xml:space="preserve">la vente de produits forestiers non ligneux (PFNL) peut revêtir une importance considérable en tant que moyens de subsistance des paysans et certains de ces produits font l'</w:t>
+      </w:r>
+      <w:r>
+        <w:rPr>
+          <w:rFonts w:ascii="Times New Roman" w:hAnsi="Times New Roman" w:cs="Times New Roman"/>
+          <w:sz w:val="24"/>
+          <w:szCs w:val="24"/>
+        </w:rPr>
+        <w:t xml:space="preserve">objet d'une très forte demande.</w:t>
+      </w:r>
+      <w:r>
+        <w:rPr>
+          <w:lang w:val="fr-FR"/>
+        </w:rPr>
+        <w:t xml:space="preserve"> </w:t>
+      </w:r>
+      <w:r>
+        <w:rPr>
+          <w:rFonts w:ascii="Times New Roman" w:hAnsi="Times New Roman" w:cs="Times New Roman"/>
+          <w:sz w:val="24"/>
+          <w:szCs w:val="24"/>
+        </w:rPr>
+        <w:t xml:space="preserve">Cependant, loin d'être de riches exploitants, la plupart d'entre eux faisaient sur </w:t>
+      </w:r>
+      <w:r>
+        <w:rPr>
+          <w:rFonts w:ascii="Times New Roman" w:hAnsi="Times New Roman" w:cs="Times New Roman"/>
+          <w:sz w:val="24"/>
+          <w:szCs w:val="24"/>
+        </w:rPr>
+        <w:t xml:space="preserve">leurs ventes des gains inférieurs au salaire minimum et avaient récemment subis le contrecoup défavorable d'un nouvel impôt sur le secteur non structuré.</w:t>
+      </w:r>
+      <w:r>
+        <w:rPr>
+          <w:lang w:val="fr-FR"/>
+        </w:rPr>
+      </w:r>
+      <w:r/>
+    </w:p>
+    <w:p>
+      <w:pPr>
+        <w:ind w:firstLine="0"/>
+        <w:rPr>
+          <w:lang w:val="fr-FR"/>
+        </w:rPr>
+      </w:pPr>
+      <w:r>
+        <w:rPr>
+          <w:rFonts w:ascii="Times New Roman" w:hAnsi="Times New Roman" w:cs="Times New Roman"/>
+          <w:sz w:val="24"/>
+          <w:szCs w:val="24"/>
+          <w:lang w:val="fr-FR"/>
+        </w:rPr>
+      </w:r>
+      <w:r>
+        <w:rPr>
+          <w:rFonts w:ascii="Times New Roman" w:hAnsi="Times New Roman" w:cs="Times New Roman"/>
+          <w:sz w:val="24"/>
+          <w:szCs w:val="24"/>
+          <w:lang w:val="fr-FR"/>
+        </w:rPr>
+      </w:r>
+      <w:r/>
+    </w:p>
+    <w:p>
+      <w:pPr>
+        <w:ind w:firstLine="0"/>
+        <w:rPr>
+          <w:lang w:val="fr-FR"/>
+        </w:rPr>
+      </w:pPr>
+      <w:r>
+        <w:rPr>
+          <w:lang w:val="fr-FR"/>
+        </w:rPr>
+        <w:t xml:space="preserve">Le projet COMECA s’inscrit dans le cadre de la gestion des PFNL. plus precisement dans la vente de ces produits.</w:t>
+      </w:r>
+      <w:r>
+        <w:rPr>
+          <w:lang w:val="fr-FR"/>
+        </w:rPr>
+      </w:r>
+      <w:r/>
+    </w:p>
+    <w:p>
+      <w:pPr>
+        <w:ind w:firstLine="0"/>
+        <w:rPr>
+          <w:lang w:val="fr-FR"/>
+        </w:rPr>
+      </w:pPr>
+      <w:r>
+        <w:rPr>
+          <w:lang w:val="fr-FR"/>
+        </w:rPr>
+        <w:t xml:space="preserve">Il est important de disposer d’une telle plateforme </w:t>
+      </w:r>
+      <w:r>
+        <w:rPr>
+          <w:lang w:val="fr-FR"/>
+        </w:rPr>
       </w:r>
       <w:r/>
     </w:p>
@@ -342,7 +895,6 @@
       <w:pPr>
         <w:spacing w:lineRule="auto" w:line="240" w:after="0"/>
       </w:pPr>
-      <w:r/>
       <w:r>
         <w:separator/>
       </w:r>
@@ -354,7 +906,6 @@
       <w:pPr>
         <w:spacing w:lineRule="auto" w:line="240" w:after="0"/>
       </w:pPr>
-      <w:r/>
       <w:r>
         <w:continuationSeparator/>
       </w:r>
@@ -533,11 +1084,11 @@
     <w:lsdException w:name="Bibliography" w:uiPriority="37"/>
     <w:lsdException w:name="TOC Heading" w:uiPriority="39" w:qFormat="1"/>
   </w:latentStyles>
-  <w:style w:type="paragraph" w:styleId="11">
+  <w:style w:type="paragraph" w:styleId="390">
     <w:name w:val="Heading 1"/>
-    <w:basedOn w:val="371"/>
-    <w:next w:val="371"/>
-    <w:link w:val="12"/>
+    <w:basedOn w:val="563"/>
+    <w:next w:val="563"/>
+    <w:link w:val="391"/>
     <w:qFormat/>
     <w:uiPriority w:val="9"/>
     <w:rPr>
@@ -552,10 +1103,9 @@
       <w:outlineLvl w:val="0"/>
     </w:pPr>
   </w:style>
-  <w:style w:type="character" w:styleId="12">
+  <w:style w:type="character" w:styleId="391">
     <w:name w:val="Heading 1 Char"/>
-    <w:basedOn w:val="9"/>
-    <w:link w:val="11"/>
+    <w:link w:val="390"/>
     <w:uiPriority w:val="9"/>
     <w:rPr>
       <w:rFonts w:ascii="Arial" w:hAnsi="Arial" w:cs="Arial" w:eastAsia="Arial"/>
@@ -563,11 +1113,11 @@
       <w:szCs w:val="40"/>
     </w:rPr>
   </w:style>
-  <w:style w:type="paragraph" w:styleId="13">
+  <w:style w:type="paragraph" w:styleId="392">
     <w:name w:val="Heading 2"/>
-    <w:basedOn w:val="371"/>
-    <w:next w:val="371"/>
-    <w:link w:val="14"/>
+    <w:basedOn w:val="563"/>
+    <w:next w:val="563"/>
+    <w:link w:val="393"/>
     <w:qFormat/>
     <w:uiPriority w:val="9"/>
     <w:unhideWhenUsed/>
@@ -582,21 +1132,20 @@
       <w:outlineLvl w:val="1"/>
     </w:pPr>
   </w:style>
-  <w:style w:type="character" w:styleId="14">
+  <w:style w:type="character" w:styleId="393">
     <w:name w:val="Heading 2 Char"/>
-    <w:basedOn w:val="9"/>
-    <w:link w:val="13"/>
+    <w:link w:val="392"/>
     <w:uiPriority w:val="9"/>
     <w:rPr>
       <w:rFonts w:ascii="Arial" w:hAnsi="Arial" w:cs="Arial" w:eastAsia="Arial"/>
       <w:sz w:val="34"/>
     </w:rPr>
   </w:style>
-  <w:style w:type="paragraph" w:styleId="15">
+  <w:style w:type="paragraph" w:styleId="394">
     <w:name w:val="Heading 3"/>
-    <w:basedOn w:val="371"/>
-    <w:next w:val="371"/>
-    <w:link w:val="16"/>
+    <w:basedOn w:val="563"/>
+    <w:next w:val="563"/>
+    <w:link w:val="395"/>
     <w:qFormat/>
     <w:uiPriority w:val="9"/>
     <w:unhideWhenUsed/>
@@ -612,10 +1161,9 @@
       <w:outlineLvl w:val="2"/>
     </w:pPr>
   </w:style>
-  <w:style w:type="character" w:styleId="16">
+  <w:style w:type="character" w:styleId="395">
     <w:name w:val="Heading 3 Char"/>
-    <w:basedOn w:val="9"/>
-    <w:link w:val="15"/>
+    <w:link w:val="394"/>
     <w:uiPriority w:val="9"/>
     <w:rPr>
       <w:rFonts w:ascii="Arial" w:hAnsi="Arial" w:cs="Arial" w:eastAsia="Arial"/>
@@ -623,11 +1171,11 @@
       <w:szCs w:val="30"/>
     </w:rPr>
   </w:style>
-  <w:style w:type="paragraph" w:styleId="17">
+  <w:style w:type="paragraph" w:styleId="396">
     <w:name w:val="Heading 4"/>
-    <w:basedOn w:val="371"/>
-    <w:next w:val="371"/>
-    <w:link w:val="18"/>
+    <w:basedOn w:val="563"/>
+    <w:next w:val="563"/>
+    <w:link w:val="397"/>
     <w:qFormat/>
     <w:uiPriority w:val="9"/>
     <w:unhideWhenUsed/>
@@ -645,10 +1193,9 @@
       <w:outlineLvl w:val="3"/>
     </w:pPr>
   </w:style>
-  <w:style w:type="character" w:styleId="18">
+  <w:style w:type="character" w:styleId="397">
     <w:name w:val="Heading 4 Char"/>
-    <w:basedOn w:val="9"/>
-    <w:link w:val="17"/>
+    <w:link w:val="396"/>
     <w:uiPriority w:val="9"/>
     <w:rPr>
       <w:rFonts w:ascii="Arial" w:hAnsi="Arial" w:cs="Arial" w:eastAsia="Arial"/>
@@ -658,11 +1205,11 @@
       <w:szCs w:val="26"/>
     </w:rPr>
   </w:style>
-  <w:style w:type="paragraph" w:styleId="19">
+  <w:style w:type="paragraph" w:styleId="398">
     <w:name w:val="Heading 5"/>
-    <w:basedOn w:val="371"/>
-    <w:next w:val="371"/>
-    <w:link w:val="20"/>
+    <w:basedOn w:val="563"/>
+    <w:next w:val="563"/>
+    <w:link w:val="399"/>
     <w:qFormat/>
     <w:uiPriority w:val="9"/>
     <w:unhideWhenUsed/>
@@ -680,10 +1227,9 @@
       <w:outlineLvl w:val="4"/>
     </w:pPr>
   </w:style>
-  <w:style w:type="character" w:styleId="20">
+  <w:style w:type="character" w:styleId="399">
     <w:name w:val="Heading 5 Char"/>
-    <w:basedOn w:val="9"/>
-    <w:link w:val="19"/>
+    <w:link w:val="398"/>
     <w:uiPriority w:val="9"/>
     <w:rPr>
       <w:rFonts w:ascii="Arial" w:hAnsi="Arial" w:cs="Arial" w:eastAsia="Arial"/>
@@ -693,11 +1239,11 @@
       <w:szCs w:val="24"/>
     </w:rPr>
   </w:style>
-  <w:style w:type="paragraph" w:styleId="21">
+  <w:style w:type="paragraph" w:styleId="400">
     <w:name w:val="Heading 6"/>
-    <w:basedOn w:val="371"/>
-    <w:next w:val="371"/>
-    <w:link w:val="22"/>
+    <w:basedOn w:val="563"/>
+    <w:next w:val="563"/>
+    <w:link w:val="401"/>
     <w:qFormat/>
     <w:uiPriority w:val="9"/>
     <w:unhideWhenUsed/>
@@ -715,10 +1261,9 @@
       <w:outlineLvl w:val="5"/>
     </w:pPr>
   </w:style>
-  <w:style w:type="character" w:styleId="22">
+  <w:style w:type="character" w:styleId="401">
     <w:name w:val="Heading 6 Char"/>
-    <w:basedOn w:val="9"/>
-    <w:link w:val="21"/>
+    <w:link w:val="400"/>
     <w:uiPriority w:val="9"/>
     <w:rPr>
       <w:rFonts w:ascii="Arial" w:hAnsi="Arial" w:cs="Arial" w:eastAsia="Arial"/>
@@ -728,11 +1273,11 @@
       <w:szCs w:val="22"/>
     </w:rPr>
   </w:style>
-  <w:style w:type="paragraph" w:styleId="23">
+  <w:style w:type="paragraph" w:styleId="402">
     <w:name w:val="Heading 7"/>
-    <w:basedOn w:val="371"/>
-    <w:next w:val="371"/>
-    <w:link w:val="24"/>
+    <w:basedOn w:val="563"/>
+    <w:next w:val="563"/>
+    <w:link w:val="403"/>
     <w:qFormat/>
     <w:uiPriority w:val="9"/>
     <w:unhideWhenUsed/>
@@ -752,10 +1297,9 @@
       <w:outlineLvl w:val="6"/>
     </w:pPr>
   </w:style>
-  <w:style w:type="character" w:styleId="24">
+  <w:style w:type="character" w:styleId="403">
     <w:name w:val="Heading 7 Char"/>
-    <w:basedOn w:val="9"/>
-    <w:link w:val="23"/>
+    <w:link w:val="402"/>
     <w:uiPriority w:val="9"/>
     <w:rPr>
       <w:rFonts w:ascii="Arial" w:hAnsi="Arial" w:cs="Arial" w:eastAsia="Arial"/>
@@ -767,11 +1311,11 @@
       <w:szCs w:val="22"/>
     </w:rPr>
   </w:style>
-  <w:style w:type="paragraph" w:styleId="25">
+  <w:style w:type="paragraph" w:styleId="404">
     <w:name w:val="Heading 8"/>
-    <w:basedOn w:val="371"/>
-    <w:next w:val="371"/>
-    <w:link w:val="26"/>
+    <w:basedOn w:val="563"/>
+    <w:next w:val="563"/>
+    <w:link w:val="405"/>
     <w:qFormat/>
     <w:uiPriority w:val="9"/>
     <w:unhideWhenUsed/>
@@ -789,10 +1333,9 @@
       <w:outlineLvl w:val="7"/>
     </w:pPr>
   </w:style>
-  <w:style w:type="character" w:styleId="26">
+  <w:style w:type="character" w:styleId="405">
     <w:name w:val="Heading 8 Char"/>
-    <w:basedOn w:val="9"/>
-    <w:link w:val="25"/>
+    <w:link w:val="404"/>
     <w:uiPriority w:val="9"/>
     <w:rPr>
       <w:rFonts w:ascii="Arial" w:hAnsi="Arial" w:cs="Arial" w:eastAsia="Arial"/>
@@ -802,11 +1345,11 @@
       <w:szCs w:val="22"/>
     </w:rPr>
   </w:style>
-  <w:style w:type="paragraph" w:styleId="27">
+  <w:style w:type="paragraph" w:styleId="406">
     <w:name w:val="Heading 9"/>
-    <w:basedOn w:val="371"/>
-    <w:next w:val="371"/>
-    <w:link w:val="28"/>
+    <w:basedOn w:val="563"/>
+    <w:next w:val="563"/>
+    <w:link w:val="407"/>
     <w:qFormat/>
     <w:uiPriority w:val="9"/>
     <w:unhideWhenUsed/>
@@ -824,10 +1367,9 @@
       <w:outlineLvl w:val="8"/>
     </w:pPr>
   </w:style>
-  <w:style w:type="character" w:styleId="28">
+  <w:style w:type="character" w:styleId="407">
     <w:name w:val="Heading 9 Char"/>
-    <w:basedOn w:val="9"/>
-    <w:link w:val="27"/>
+    <w:link w:val="406"/>
     <w:uiPriority w:val="9"/>
     <w:rPr>
       <w:rFonts w:ascii="Arial" w:hAnsi="Arial" w:cs="Arial" w:eastAsia="Arial"/>
@@ -837,9 +1379,9 @@
       <w:szCs w:val="21"/>
     </w:rPr>
   </w:style>
-  <w:style w:type="paragraph" w:styleId="29">
+  <w:style w:type="paragraph" w:styleId="408">
     <w:name w:val="List Paragraph"/>
-    <w:basedOn w:val="371"/>
+    <w:basedOn w:val="563"/>
     <w:qFormat/>
     <w:uiPriority w:val="34"/>
     <w:pPr>
@@ -847,7 +1389,7 @@
       <w:ind w:left="720"/>
     </w:pPr>
   </w:style>
-  <w:style w:type="paragraph" w:styleId="31">
+  <w:style w:type="paragraph" w:styleId="409">
     <w:name w:val="No Spacing"/>
     <w:qFormat/>
     <w:uiPriority w:val="1"/>
@@ -855,11 +1397,11 @@
       <w:spacing w:lineRule="auto" w:line="240" w:after="0" w:before="0"/>
     </w:pPr>
   </w:style>
-  <w:style w:type="paragraph" w:styleId="32">
+  <w:style w:type="paragraph" w:styleId="410">
     <w:name w:val="Title"/>
-    <w:basedOn w:val="371"/>
-    <w:next w:val="371"/>
-    <w:link w:val="33"/>
+    <w:basedOn w:val="563"/>
+    <w:next w:val="563"/>
+    <w:link w:val="411"/>
     <w:qFormat/>
     <w:uiPriority w:val="10"/>
     <w:rPr>
@@ -871,21 +1413,20 @@
       <w:spacing w:after="200" w:before="300"/>
     </w:pPr>
   </w:style>
-  <w:style w:type="character" w:styleId="33">
+  <w:style w:type="character" w:styleId="411">
     <w:name w:val="Title Char"/>
-    <w:basedOn w:val="9"/>
-    <w:link w:val="32"/>
+    <w:link w:val="410"/>
     <w:uiPriority w:val="10"/>
     <w:rPr>
       <w:sz w:val="48"/>
       <w:szCs w:val="48"/>
     </w:rPr>
   </w:style>
-  <w:style w:type="paragraph" w:styleId="34">
+  <w:style w:type="paragraph" w:styleId="412">
     <w:name w:val="Subtitle"/>
-    <w:basedOn w:val="371"/>
-    <w:next w:val="371"/>
-    <w:link w:val="35"/>
+    <w:basedOn w:val="563"/>
+    <w:next w:val="563"/>
+    <w:link w:val="413"/>
     <w:qFormat/>
     <w:uiPriority w:val="11"/>
     <w:rPr>
@@ -896,21 +1437,20 @@
       <w:spacing w:after="200" w:before="200"/>
     </w:pPr>
   </w:style>
-  <w:style w:type="character" w:styleId="35">
+  <w:style w:type="character" w:styleId="413">
     <w:name w:val="Subtitle Char"/>
-    <w:basedOn w:val="9"/>
-    <w:link w:val="34"/>
+    <w:link w:val="412"/>
     <w:uiPriority w:val="11"/>
     <w:rPr>
       <w:sz w:val="24"/>
       <w:szCs w:val="24"/>
     </w:rPr>
   </w:style>
-  <w:style w:type="paragraph" w:styleId="36">
+  <w:style w:type="paragraph" w:styleId="414">
     <w:name w:val="Quote"/>
-    <w:basedOn w:val="371"/>
-    <w:next w:val="371"/>
-    <w:link w:val="37"/>
+    <w:basedOn w:val="563"/>
+    <w:next w:val="563"/>
+    <w:link w:val="415"/>
     <w:qFormat/>
     <w:uiPriority w:val="29"/>
     <w:rPr>
@@ -920,19 +1460,19 @@
       <w:ind w:left="720" w:right="720"/>
     </w:pPr>
   </w:style>
-  <w:style w:type="character" w:styleId="37">
+  <w:style w:type="character" w:styleId="415">
     <w:name w:val="Quote Char"/>
-    <w:link w:val="36"/>
+    <w:link w:val="414"/>
     <w:uiPriority w:val="29"/>
     <w:rPr>
       <w:i/>
     </w:rPr>
   </w:style>
-  <w:style w:type="paragraph" w:styleId="38">
+  <w:style w:type="paragraph" w:styleId="416">
     <w:name w:val="Intense Quote"/>
-    <w:basedOn w:val="371"/>
-    <w:next w:val="371"/>
-    <w:link w:val="39"/>
+    <w:basedOn w:val="563"/>
+    <w:next w:val="563"/>
+    <w:link w:val="417"/>
     <w:qFormat/>
     <w:uiPriority w:val="30"/>
     <w:rPr>
@@ -950,18 +1490,18 @@
       </w:pBdr>
     </w:pPr>
   </w:style>
-  <w:style w:type="character" w:styleId="39">
+  <w:style w:type="character" w:styleId="417">
     <w:name w:val="Intense Quote Char"/>
-    <w:link w:val="38"/>
+    <w:link w:val="416"/>
     <w:uiPriority w:val="30"/>
     <w:rPr>
       <w:i/>
     </w:rPr>
   </w:style>
-  <w:style w:type="paragraph" w:styleId="40">
+  <w:style w:type="paragraph" w:styleId="418">
     <w:name w:val="Header"/>
-    <w:basedOn w:val="371"/>
-    <w:link w:val="41"/>
+    <w:basedOn w:val="563"/>
+    <w:link w:val="419"/>
     <w:uiPriority w:val="99"/>
     <w:unhideWhenUsed/>
     <w:pPr>
@@ -972,16 +1512,15 @@
       </w:tabs>
     </w:pPr>
   </w:style>
-  <w:style w:type="character" w:styleId="41">
+  <w:style w:type="character" w:styleId="419">
     <w:name w:val="Header Char"/>
-    <w:basedOn w:val="9"/>
-    <w:link w:val="40"/>
-    <w:uiPriority w:val="99"/>
-  </w:style>
-  <w:style w:type="paragraph" w:styleId="42">
+    <w:link w:val="418"/>
+    <w:uiPriority w:val="99"/>
+  </w:style>
+  <w:style w:type="paragraph" w:styleId="420">
     <w:name w:val="Footer"/>
-    <w:basedOn w:val="371"/>
-    <w:link w:val="45"/>
+    <w:basedOn w:val="563"/>
+    <w:link w:val="422"/>
     <w:uiPriority w:val="99"/>
     <w:unhideWhenUsed/>
     <w:pPr>
@@ -992,21 +1531,19 @@
       </w:tabs>
     </w:pPr>
   </w:style>
-  <w:style w:type="character" w:styleId="43">
+  <w:style w:type="character" w:styleId="421">
     <w:name w:val="Footer Char"/>
-    <w:basedOn w:val="9"/>
-    <w:link w:val="42"/>
-    <w:uiPriority w:val="99"/>
-  </w:style>
-  <w:style w:type="character" w:styleId="45">
+    <w:link w:val="420"/>
+    <w:uiPriority w:val="99"/>
+  </w:style>
+  <w:style w:type="character" w:styleId="422">
     <w:name w:val="Caption Char"/>
-    <w:basedOn w:val="375"/>
-    <w:link w:val="42"/>
-    <w:uiPriority w:val="99"/>
-  </w:style>
-  <w:style w:type="table" w:styleId="46">
+    <w:basedOn w:val="567"/>
+    <w:link w:val="420"/>
+    <w:uiPriority w:val="99"/>
+  </w:style>
+  <w:style w:type="table" w:styleId="423">
     <w:name w:val="Table Grid"/>
-    <w:basedOn w:val="30"/>
     <w:uiPriority w:val="59"/>
     <w:pPr>
       <w:spacing w:lineRule="auto" w:line="240" w:after="0"/>
@@ -1029,9 +1566,8 @@
       </w:tblCellMar>
     </w:tblPr>
   </w:style>
-  <w:style w:type="table" w:styleId="47">
+  <w:style w:type="table" w:styleId="424">
     <w:name w:val="Table Grid Light"/>
-    <w:basedOn w:val="30"/>
     <w:uiPriority w:val="59"/>
     <w:pPr>
       <w:spacing w:lineRule="auto" w:line="240" w:after="0"/>
@@ -1054,9 +1590,8 @@
       </w:tblCellMar>
     </w:tblPr>
   </w:style>
-  <w:style w:type="table" w:styleId="48">
+  <w:style w:type="table" w:styleId="425">
     <w:name w:val="Plain Table 1"/>
-    <w:basedOn w:val="30"/>
     <w:uiPriority w:val="59"/>
     <w:pPr>
       <w:spacing w:lineRule="auto" w:line="240" w:after="0"/>
@@ -1121,9 +1656,8 @@
       </w:rPr>
     </w:tblStylePr>
   </w:style>
-  <w:style w:type="table" w:styleId="49">
+  <w:style w:type="table" w:styleId="426">
     <w:name w:val="Plain Table 2"/>
-    <w:basedOn w:val="30"/>
     <w:uiPriority w:val="59"/>
     <w:pPr>
       <w:spacing w:lineRule="auto" w:line="240" w:after="0"/>
@@ -1206,9 +1740,8 @@
       </w:rPr>
     </w:tblStylePr>
   </w:style>
-  <w:style w:type="table" w:styleId="50">
+  <w:style w:type="table" w:styleId="427">
     <w:name w:val="Plain Table 3"/>
-    <w:basedOn w:val="30"/>
     <w:uiPriority w:val="99"/>
     <w:pPr>
       <w:spacing w:lineRule="auto" w:line="240" w:after="0"/>
@@ -1283,9 +1816,8 @@
       </w:rPr>
     </w:tblStylePr>
   </w:style>
-  <w:style w:type="table" w:styleId="51">
+  <w:style w:type="table" w:styleId="428">
     <w:name w:val="Plain Table 4"/>
-    <w:basedOn w:val="30"/>
     <w:uiPriority w:val="99"/>
     <w:pPr>
       <w:spacing w:lineRule="auto" w:line="240" w:after="0"/>
@@ -1340,9 +1872,8 @@
       </w:rPr>
     </w:tblStylePr>
   </w:style>
-  <w:style w:type="table" w:styleId="52">
+  <w:style w:type="table" w:styleId="429">
     <w:name w:val="Plain Table 5"/>
-    <w:basedOn w:val="30"/>
     <w:uiPriority w:val="99"/>
     <w:pPr>
       <w:spacing w:lineRule="auto" w:line="240" w:after="0"/>
@@ -1428,9 +1959,8 @@
       </w:tcPr>
     </w:tblStylePr>
   </w:style>
-  <w:style w:type="table" w:styleId="53">
+  <w:style w:type="table" w:styleId="430">
     <w:name w:val="Grid Table 1 Light"/>
-    <w:basedOn w:val="30"/>
     <w:uiPriority w:val="99"/>
     <w:pPr>
       <w:spacing w:lineRule="auto" w:line="240" w:after="0"/>
@@ -1493,9 +2023,8 @@
       </w:rPr>
     </w:tblStylePr>
   </w:style>
-  <w:style w:type="table" w:styleId="54">
+  <w:style w:type="table" w:styleId="431">
     <w:name w:val="Grid Table 1 Light - Accent 1"/>
-    <w:basedOn w:val="30"/>
     <w:uiPriority w:val="99"/>
     <w:pPr>
       <w:spacing w:lineRule="auto" w:line="240" w:after="0"/>
@@ -1558,9 +2087,8 @@
       </w:rPr>
     </w:tblStylePr>
   </w:style>
-  <w:style w:type="table" w:styleId="55">
+  <w:style w:type="table" w:styleId="432">
     <w:name w:val="Grid Table 1 Light - Accent 2"/>
-    <w:basedOn w:val="30"/>
     <w:uiPriority w:val="99"/>
     <w:pPr>
       <w:spacing w:lineRule="auto" w:line="240" w:after="0"/>
@@ -1623,9 +2151,8 @@
       </w:rPr>
     </w:tblStylePr>
   </w:style>
-  <w:style w:type="table" w:styleId="56">
+  <w:style w:type="table" w:styleId="433">
     <w:name w:val="Grid Table 1 Light - Accent 3"/>
-    <w:basedOn w:val="30"/>
     <w:uiPriority w:val="99"/>
     <w:pPr>
       <w:spacing w:lineRule="auto" w:line="240" w:after="0"/>
@@ -1688,9 +2215,8 @@
       </w:rPr>
     </w:tblStylePr>
   </w:style>
-  <w:style w:type="table" w:styleId="57">
+  <w:style w:type="table" w:styleId="434">
     <w:name w:val="Grid Table 1 Light - Accent 4"/>
-    <w:basedOn w:val="30"/>
     <w:uiPriority w:val="99"/>
     <w:pPr>
       <w:spacing w:lineRule="auto" w:line="240" w:after="0"/>
@@ -1753,9 +2279,8 @@
       </w:rPr>
     </w:tblStylePr>
   </w:style>
-  <w:style w:type="table" w:styleId="58">
+  <w:style w:type="table" w:styleId="435">
     <w:name w:val="Grid Table 1 Light - Accent 5"/>
-    <w:basedOn w:val="30"/>
     <w:uiPriority w:val="99"/>
     <w:pPr>
       <w:spacing w:lineRule="auto" w:line="240" w:after="0"/>
@@ -1818,9 +2343,8 @@
       </w:rPr>
     </w:tblStylePr>
   </w:style>
-  <w:style w:type="table" w:styleId="59">
+  <w:style w:type="table" w:styleId="436">
     <w:name w:val="Grid Table 1 Light - Accent 6"/>
-    <w:basedOn w:val="30"/>
     <w:uiPriority w:val="99"/>
     <w:pPr>
       <w:spacing w:lineRule="auto" w:line="240" w:after="0"/>
@@ -1883,9 +2407,8 @@
       </w:rPr>
     </w:tblStylePr>
   </w:style>
-  <w:style w:type="table" w:styleId="60">
+  <w:style w:type="table" w:styleId="437">
     <w:name w:val="Grid Table 2"/>
-    <w:basedOn w:val="30"/>
     <w:uiPriority w:val="99"/>
     <w:pPr>
       <w:spacing w:lineRule="auto" w:line="240" w:after="0"/>
@@ -1963,9 +2486,8 @@
       </w:tcPr>
     </w:tblStylePr>
   </w:style>
-  <w:style w:type="table" w:styleId="61">
+  <w:style w:type="table" w:styleId="438">
     <w:name w:val="Grid Table 2 - Accent 1"/>
-    <w:basedOn w:val="30"/>
     <w:uiPriority w:val="99"/>
     <w:pPr>
       <w:spacing w:lineRule="auto" w:line="240" w:after="0"/>
@@ -2043,9 +2565,8 @@
       </w:tcPr>
     </w:tblStylePr>
   </w:style>
-  <w:style w:type="table" w:styleId="62">
+  <w:style w:type="table" w:styleId="439">
     <w:name w:val="Grid Table 2 - Accent 2"/>
-    <w:basedOn w:val="30"/>
     <w:uiPriority w:val="99"/>
     <w:pPr>
       <w:spacing w:lineRule="auto" w:line="240" w:after="0"/>
@@ -2123,9 +2644,8 @@
       </w:tcPr>
     </w:tblStylePr>
   </w:style>
-  <w:style w:type="table" w:styleId="63">
+  <w:style w:type="table" w:styleId="440">
     <w:name w:val="Grid Table 2 - Accent 3"/>
-    <w:basedOn w:val="30"/>
     <w:uiPriority w:val="99"/>
     <w:pPr>
       <w:spacing w:lineRule="auto" w:line="240" w:after="0"/>
@@ -2203,9 +2723,8 @@
       </w:tcPr>
     </w:tblStylePr>
   </w:style>
-  <w:style w:type="table" w:styleId="64">
+  <w:style w:type="table" w:styleId="441">
     <w:name w:val="Grid Table 2 - Accent 4"/>
-    <w:basedOn w:val="30"/>
     <w:uiPriority w:val="99"/>
     <w:pPr>
       <w:spacing w:lineRule="auto" w:line="240" w:after="0"/>
@@ -2283,9 +2802,8 @@
       </w:tcPr>
     </w:tblStylePr>
   </w:style>
-  <w:style w:type="table" w:styleId="65">
+  <w:style w:type="table" w:styleId="442">
     <w:name w:val="Grid Table 2 - Accent 5"/>
-    <w:basedOn w:val="30"/>
     <w:uiPriority w:val="99"/>
     <w:pPr>
       <w:spacing w:lineRule="auto" w:line="240" w:after="0"/>
@@ -2363,9 +2881,8 @@
       </w:tcPr>
     </w:tblStylePr>
   </w:style>
-  <w:style w:type="table" w:styleId="66">
+  <w:style w:type="table" w:styleId="443">
     <w:name w:val="Grid Table 2 - Accent 6"/>
-    <w:basedOn w:val="30"/>
     <w:uiPriority w:val="99"/>
     <w:pPr>
       <w:spacing w:lineRule="auto" w:line="240" w:after="0"/>
@@ -2443,9 +2960,8 @@
       </w:tcPr>
     </w:tblStylePr>
   </w:style>
-  <w:style w:type="table" w:styleId="67">
+  <w:style w:type="table" w:styleId="444">
     <w:name w:val="Grid Table 3"/>
-    <w:basedOn w:val="30"/>
     <w:uiPriority w:val="99"/>
     <w:pPr>
       <w:spacing w:lineRule="auto" w:line="240" w:after="0"/>
@@ -2489,7 +3005,7 @@
         <w:jc w:val="right"/>
       </w:pPr>
       <w:tcPr>
-        <w:shd w:color="auto" w:fill="FFFFFF"/>
+        <w:shd w:val="clear" w:color="auto" w:fill="FFFFFF"/>
         <w:tcBorders>
           <w:left w:val="none" w:color="000000" w:sz="4" w:space="0"/>
           <w:top w:val="none" w:color="000000" w:sz="4" w:space="0"/>
@@ -2519,7 +3035,7 @@
         <w:color w:val="404040"/>
       </w:rPr>
       <w:tcPr>
-        <w:shd w:color="auto" w:fill="FFFFFF"/>
+        <w:shd w:val="clear" w:color="auto" w:fill="FFFFFF"/>
         <w:tcBorders>
           <w:left w:val="none" w:color="000000" w:sz="4" w:space="0"/>
           <w:top w:val="none" w:color="000000" w:sz="4" w:space="0"/>
@@ -2544,9 +3060,8 @@
       </w:tcPr>
     </w:tblStylePr>
   </w:style>
-  <w:style w:type="table" w:styleId="68">
+  <w:style w:type="table" w:styleId="445">
     <w:name w:val="Grid Table 3 - Accent 1"/>
-    <w:basedOn w:val="30"/>
     <w:uiPriority w:val="99"/>
     <w:pPr>
       <w:spacing w:lineRule="auto" w:line="240" w:after="0"/>
@@ -2590,7 +3105,7 @@
         <w:jc w:val="right"/>
       </w:pPr>
       <w:tcPr>
-        <w:shd w:color="auto" w:fill="FFFFFF"/>
+        <w:shd w:val="clear" w:color="auto" w:fill="FFFFFF"/>
         <w:tcBorders>
           <w:left w:val="none" w:color="000000" w:sz="4" w:space="0"/>
           <w:top w:val="none" w:color="000000" w:sz="4" w:space="0"/>
@@ -2620,7 +3135,7 @@
         <w:color w:val="404040"/>
       </w:rPr>
       <w:tcPr>
-        <w:shd w:color="auto" w:fill="FFFFFF"/>
+        <w:shd w:val="clear" w:color="auto" w:fill="FFFFFF"/>
         <w:tcBorders>
           <w:left w:val="none" w:color="000000" w:sz="4" w:space="0"/>
           <w:top w:val="none" w:color="000000" w:sz="4" w:space="0"/>
@@ -2645,9 +3160,8 @@
       </w:tcPr>
     </w:tblStylePr>
   </w:style>
-  <w:style w:type="table" w:styleId="69">
+  <w:style w:type="table" w:styleId="446">
     <w:name w:val="Grid Table 3 - Accent 2"/>
-    <w:basedOn w:val="30"/>
     <w:uiPriority w:val="99"/>
     <w:pPr>
       <w:spacing w:lineRule="auto" w:line="240" w:after="0"/>
@@ -2691,7 +3205,7 @@
         <w:jc w:val="right"/>
       </w:pPr>
       <w:tcPr>
-        <w:shd w:color="auto" w:fill="FFFFFF"/>
+        <w:shd w:val="clear" w:color="auto" w:fill="FFFFFF"/>
         <w:tcBorders>
           <w:left w:val="none" w:color="000000" w:sz="4" w:space="0"/>
           <w:top w:val="none" w:color="000000" w:sz="4" w:space="0"/>
@@ -2721,7 +3235,7 @@
         <w:color w:val="404040"/>
       </w:rPr>
       <w:tcPr>
-        <w:shd w:color="auto" w:fill="FFFFFF"/>
+        <w:shd w:val="clear" w:color="auto" w:fill="FFFFFF"/>
         <w:tcBorders>
           <w:left w:val="none" w:color="000000" w:sz="4" w:space="0"/>
           <w:top w:val="none" w:color="000000" w:sz="4" w:space="0"/>
@@ -2746,9 +3260,8 @@
       </w:tcPr>
     </w:tblStylePr>
   </w:style>
-  <w:style w:type="table" w:styleId="70">
+  <w:style w:type="table" w:styleId="447">
     <w:name w:val="Grid Table 3 - Accent 3"/>
-    <w:basedOn w:val="30"/>
     <w:uiPriority w:val="99"/>
     <w:pPr>
       <w:spacing w:lineRule="auto" w:line="240" w:after="0"/>
@@ -2792,7 +3305,7 @@
         <w:jc w:val="right"/>
       </w:pPr>
       <w:tcPr>
-        <w:shd w:color="auto" w:fill="FFFFFF"/>
+        <w:shd w:val="clear" w:color="auto" w:fill="FFFFFF"/>
         <w:tcBorders>
           <w:left w:val="none" w:color="000000" w:sz="4" w:space="0"/>
           <w:top w:val="none" w:color="000000" w:sz="4" w:space="0"/>
@@ -2822,7 +3335,7 @@
         <w:color w:val="404040"/>
       </w:rPr>
       <w:tcPr>
-        <w:shd w:color="auto" w:fill="FFFFFF"/>
+        <w:shd w:val="clear" w:color="auto" w:fill="FFFFFF"/>
         <w:tcBorders>
           <w:left w:val="none" w:color="000000" w:sz="4" w:space="0"/>
           <w:top w:val="none" w:color="000000" w:sz="4" w:space="0"/>
@@ -2847,9 +3360,8 @@
       </w:tcPr>
     </w:tblStylePr>
   </w:style>
-  <w:style w:type="table" w:styleId="71">
+  <w:style w:type="table" w:styleId="448">
     <w:name w:val="Grid Table 3 - Accent 4"/>
-    <w:basedOn w:val="30"/>
     <w:uiPriority w:val="99"/>
     <w:pPr>
       <w:spacing w:lineRule="auto" w:line="240" w:after="0"/>
@@ -2893,7 +3405,7 @@
         <w:jc w:val="right"/>
       </w:pPr>
       <w:tcPr>
-        <w:shd w:color="auto" w:fill="FFFFFF"/>
+        <w:shd w:val="clear" w:color="auto" w:fill="FFFFFF"/>
         <w:tcBorders>
           <w:left w:val="none" w:color="000000" w:sz="4" w:space="0"/>
           <w:top w:val="none" w:color="000000" w:sz="4" w:space="0"/>
@@ -2923,7 +3435,7 @@
         <w:color w:val="404040"/>
       </w:rPr>
       <w:tcPr>
-        <w:shd w:color="auto" w:fill="FFFFFF"/>
+        <w:shd w:val="clear" w:color="auto" w:fill="FFFFFF"/>
         <w:tcBorders>
           <w:left w:val="none" w:color="000000" w:sz="4" w:space="0"/>
           <w:top w:val="none" w:color="000000" w:sz="4" w:space="0"/>
@@ -2948,9 +3460,8 @@
       </w:tcPr>
     </w:tblStylePr>
   </w:style>
-  <w:style w:type="table" w:styleId="72">
+  <w:style w:type="table" w:styleId="449">
     <w:name w:val="Grid Table 3 - Accent 5"/>
-    <w:basedOn w:val="30"/>
     <w:uiPriority w:val="99"/>
     <w:pPr>
       <w:spacing w:lineRule="auto" w:line="240" w:after="0"/>
@@ -2994,7 +3505,7 @@
         <w:jc w:val="right"/>
       </w:pPr>
       <w:tcPr>
-        <w:shd w:color="auto" w:fill="FFFFFF"/>
+        <w:shd w:val="clear" w:color="auto" w:fill="FFFFFF"/>
         <w:tcBorders>
           <w:left w:val="none" w:color="000000" w:sz="4" w:space="0"/>
           <w:top w:val="none" w:color="000000" w:sz="4" w:space="0"/>
@@ -3024,7 +3535,7 @@
         <w:color w:val="404040"/>
       </w:rPr>
       <w:tcPr>
-        <w:shd w:color="auto" w:fill="FFFFFF"/>
+        <w:shd w:val="clear" w:color="auto" w:fill="FFFFFF"/>
         <w:tcBorders>
           <w:left w:val="none" w:color="000000" w:sz="4" w:space="0"/>
           <w:top w:val="none" w:color="000000" w:sz="4" w:space="0"/>
@@ -3049,9 +3560,8 @@
       </w:tcPr>
     </w:tblStylePr>
   </w:style>
-  <w:style w:type="table" w:styleId="73">
+  <w:style w:type="table" w:styleId="450">
     <w:name w:val="Grid Table 3 - Accent 6"/>
-    <w:basedOn w:val="30"/>
     <w:uiPriority w:val="99"/>
     <w:pPr>
       <w:spacing w:lineRule="auto" w:line="240" w:after="0"/>
@@ -3095,7 +3605,7 @@
         <w:jc w:val="right"/>
       </w:pPr>
       <w:tcPr>
-        <w:shd w:color="auto" w:fill="FFFFFF"/>
+        <w:shd w:val="clear" w:color="auto" w:fill="FFFFFF"/>
         <w:tcBorders>
           <w:left w:val="none" w:color="000000" w:sz="4" w:space="0"/>
           <w:top w:val="none" w:color="000000" w:sz="4" w:space="0"/>
@@ -3125,7 +3635,7 @@
         <w:color w:val="404040"/>
       </w:rPr>
       <w:tcPr>
-        <w:shd w:color="auto" w:fill="FFFFFF"/>
+        <w:shd w:val="clear" w:color="auto" w:fill="FFFFFF"/>
         <w:tcBorders>
           <w:left w:val="none" w:color="000000" w:sz="4" w:space="0"/>
           <w:top w:val="none" w:color="000000" w:sz="4" w:space="0"/>
@@ -3150,9 +3660,8 @@
       </w:tcPr>
     </w:tblStylePr>
   </w:style>
-  <w:style w:type="table" w:styleId="74">
+  <w:style w:type="table" w:styleId="451">
     <w:name w:val="Grid Table 4"/>
-    <w:basedOn w:val="30"/>
     <w:uiPriority w:val="59"/>
     <w:pPr>
       <w:spacing w:lineRule="auto" w:line="240" w:after="0"/>
@@ -3231,9 +3740,8 @@
       </w:tcPr>
     </w:tblStylePr>
   </w:style>
-  <w:style w:type="table" w:styleId="75">
+  <w:style w:type="table" w:styleId="452">
     <w:name w:val="Grid Table 4 - Accent 1"/>
-    <w:basedOn w:val="30"/>
     <w:uiPriority w:val="59"/>
     <w:pPr>
       <w:spacing w:lineRule="auto" w:line="240" w:after="0"/>
@@ -3312,9 +3820,8 @@
       </w:tcPr>
     </w:tblStylePr>
   </w:style>
-  <w:style w:type="table" w:styleId="76">
+  <w:style w:type="table" w:styleId="453">
     <w:name w:val="Grid Table 4 - Accent 2"/>
-    <w:basedOn w:val="30"/>
     <w:uiPriority w:val="59"/>
     <w:pPr>
       <w:spacing w:lineRule="auto" w:line="240" w:after="0"/>
@@ -3393,9 +3900,8 @@
       </w:tcPr>
     </w:tblStylePr>
   </w:style>
-  <w:style w:type="table" w:styleId="77">
+  <w:style w:type="table" w:styleId="454">
     <w:name w:val="Grid Table 4 - Accent 3"/>
-    <w:basedOn w:val="30"/>
     <w:uiPriority w:val="59"/>
     <w:pPr>
       <w:spacing w:lineRule="auto" w:line="240" w:after="0"/>
@@ -3474,9 +3980,8 @@
       </w:tcPr>
     </w:tblStylePr>
   </w:style>
-  <w:style w:type="table" w:styleId="78">
+  <w:style w:type="table" w:styleId="455">
     <w:name w:val="Grid Table 4 - Accent 4"/>
-    <w:basedOn w:val="30"/>
     <w:uiPriority w:val="59"/>
     <w:pPr>
       <w:spacing w:lineRule="auto" w:line="240" w:after="0"/>
@@ -3555,9 +4060,8 @@
       </w:tcPr>
     </w:tblStylePr>
   </w:style>
-  <w:style w:type="table" w:styleId="79">
+  <w:style w:type="table" w:styleId="456">
     <w:name w:val="Grid Table 4 - Accent 5"/>
-    <w:basedOn w:val="30"/>
     <w:uiPriority w:val="59"/>
     <w:pPr>
       <w:spacing w:lineRule="auto" w:line="240" w:after="0"/>
@@ -3636,9 +4140,8 @@
       </w:tcPr>
     </w:tblStylePr>
   </w:style>
-  <w:style w:type="table" w:styleId="80">
+  <w:style w:type="table" w:styleId="457">
     <w:name w:val="Grid Table 4 - Accent 6"/>
-    <w:basedOn w:val="30"/>
     <w:uiPriority w:val="59"/>
     <w:pPr>
       <w:spacing w:lineRule="auto" w:line="240" w:after="0"/>
@@ -3717,9 +4220,8 @@
       </w:tcPr>
     </w:tblStylePr>
   </w:style>
-  <w:style w:type="table" w:styleId="81">
+  <w:style w:type="table" w:styleId="458">
     <w:name w:val="Grid Table 5 Dark"/>
-    <w:basedOn w:val="30"/>
     <w:uiPriority w:val="99"/>
     <w:pPr>
       <w:spacing w:lineRule="auto" w:line="240" w:after="0"/>
@@ -3796,9 +4298,8 @@
       </w:tcPr>
     </w:tblStylePr>
   </w:style>
-  <w:style w:type="table" w:styleId="82">
+  <w:style w:type="table" w:styleId="459">
     <w:name w:val="Grid Table 5 Dark- Accent 1"/>
-    <w:basedOn w:val="30"/>
     <w:uiPriority w:val="99"/>
     <w:pPr>
       <w:spacing w:lineRule="auto" w:line="240" w:after="0"/>
@@ -3875,9 +4376,8 @@
       </w:tcPr>
     </w:tblStylePr>
   </w:style>
-  <w:style w:type="table" w:styleId="83">
+  <w:style w:type="table" w:styleId="460">
     <w:name w:val="Grid Table 5 Dark - Accent 2"/>
-    <w:basedOn w:val="30"/>
     <w:uiPriority w:val="99"/>
     <w:pPr>
       <w:spacing w:lineRule="auto" w:line="240" w:after="0"/>
@@ -3954,9 +4454,8 @@
       </w:tcPr>
     </w:tblStylePr>
   </w:style>
-  <w:style w:type="table" w:styleId="84">
+  <w:style w:type="table" w:styleId="461">
     <w:name w:val="Grid Table 5 Dark - Accent 3"/>
-    <w:basedOn w:val="30"/>
     <w:uiPriority w:val="99"/>
     <w:pPr>
       <w:spacing w:lineRule="auto" w:line="240" w:after="0"/>
@@ -4033,9 +4532,8 @@
       </w:tcPr>
     </w:tblStylePr>
   </w:style>
-  <w:style w:type="table" w:styleId="85">
+  <w:style w:type="table" w:styleId="462">
     <w:name w:val="Grid Table 5 Dark- Accent 4"/>
-    <w:basedOn w:val="30"/>
     <w:uiPriority w:val="99"/>
     <w:pPr>
       <w:spacing w:lineRule="auto" w:line="240" w:after="0"/>
@@ -4112,9 +4610,8 @@
       </w:tcPr>
     </w:tblStylePr>
   </w:style>
-  <w:style w:type="table" w:styleId="86">
+  <w:style w:type="table" w:styleId="463">
     <w:name w:val="Grid Table 5 Dark - Accent 5"/>
-    <w:basedOn w:val="30"/>
     <w:uiPriority w:val="99"/>
     <w:pPr>
       <w:spacing w:lineRule="auto" w:line="240" w:after="0"/>
@@ -4191,9 +4688,8 @@
       </w:tcPr>
     </w:tblStylePr>
   </w:style>
-  <w:style w:type="table" w:styleId="87">
+  <w:style w:type="table" w:styleId="464">
     <w:name w:val="Grid Table 5 Dark - Accent 6"/>
-    <w:basedOn w:val="30"/>
     <w:uiPriority w:val="99"/>
     <w:pPr>
       <w:spacing w:lineRule="auto" w:line="240" w:after="0"/>
@@ -4270,9 +4766,8 @@
       </w:tcPr>
     </w:tblStylePr>
   </w:style>
-  <w:style w:type="table" w:styleId="88">
+  <w:style w:type="table" w:styleId="465">
     <w:name w:val="Grid Table 6 Colorful"/>
-    <w:basedOn w:val="30"/>
     <w:uiPriority w:val="99"/>
     <w:pPr>
       <w:spacing w:lineRule="auto" w:line="240" w:after="0"/>
@@ -4349,9 +4844,8 @@
       </w:rPr>
     </w:tblStylePr>
   </w:style>
-  <w:style w:type="table" w:styleId="89">
+  <w:style w:type="table" w:styleId="466">
     <w:name w:val="Grid Table 6 Colorful - Accent 1"/>
-    <w:basedOn w:val="30"/>
     <w:uiPriority w:val="99"/>
     <w:pPr>
       <w:spacing w:lineRule="auto" w:line="240" w:after="0"/>
@@ -4428,9 +4922,8 @@
       </w:rPr>
     </w:tblStylePr>
   </w:style>
-  <w:style w:type="table" w:styleId="90">
+  <w:style w:type="table" w:styleId="467">
     <w:name w:val="Grid Table 6 Colorful - Accent 2"/>
-    <w:basedOn w:val="30"/>
     <w:uiPriority w:val="99"/>
     <w:pPr>
       <w:spacing w:lineRule="auto" w:line="240" w:after="0"/>
@@ -4507,9 +5000,8 @@
       </w:rPr>
     </w:tblStylePr>
   </w:style>
-  <w:style w:type="table" w:styleId="91">
+  <w:style w:type="table" w:styleId="468">
     <w:name w:val="Grid Table 6 Colorful - Accent 3"/>
-    <w:basedOn w:val="30"/>
     <w:uiPriority w:val="99"/>
     <w:pPr>
       <w:spacing w:lineRule="auto" w:line="240" w:after="0"/>
@@ -4586,9 +5078,8 @@
       </w:rPr>
     </w:tblStylePr>
   </w:style>
-  <w:style w:type="table" w:styleId="92">
+  <w:style w:type="table" w:styleId="469">
     <w:name w:val="Grid Table 6 Colorful - Accent 4"/>
-    <w:basedOn w:val="30"/>
     <w:uiPriority w:val="99"/>
     <w:pPr>
       <w:spacing w:lineRule="auto" w:line="240" w:after="0"/>
@@ -4665,9 +5156,8 @@
       </w:rPr>
     </w:tblStylePr>
   </w:style>
-  <w:style w:type="table" w:styleId="93">
+  <w:style w:type="table" w:styleId="470">
     <w:name w:val="Grid Table 6 Colorful - Accent 5"/>
-    <w:basedOn w:val="30"/>
     <w:uiPriority w:val="99"/>
     <w:pPr>
       <w:spacing w:lineRule="auto" w:line="240" w:after="0"/>
@@ -4744,9 +5234,8 @@
       </w:rPr>
     </w:tblStylePr>
   </w:style>
-  <w:style w:type="table" w:styleId="94">
+  <w:style w:type="table" w:styleId="471">
     <w:name w:val="Grid Table 6 Colorful - Accent 6"/>
-    <w:basedOn w:val="30"/>
     <w:uiPriority w:val="99"/>
     <w:pPr>
       <w:spacing w:lineRule="auto" w:line="240" w:after="0"/>
@@ -4823,9 +5312,8 @@
       </w:rPr>
     </w:tblStylePr>
   </w:style>
-  <w:style w:type="table" w:styleId="95">
+  <w:style w:type="table" w:styleId="472">
     <w:name w:val="Grid Table 7 Colorful"/>
-    <w:basedOn w:val="30"/>
     <w:uiPriority w:val="99"/>
     <w:pPr>
       <w:spacing w:lineRule="auto" w:line="240" w:after="0"/>
@@ -4874,12 +5362,12 @@
         <w:jc w:val="right"/>
       </w:pPr>
       <w:tcPr>
-        <w:shd w:color="auto" w:fill="FFFFFF"/>
-        <w:tcBorders>
-          <w:left w:val="none"/>
-          <w:top w:val="none"/>
+        <w:shd w:val="clear" w:color="auto" w:fill="FFFFFF"/>
+        <w:tcBorders>
+          <w:left w:val="none" w:color="000000" w:sz="4" w:space="0"/>
+          <w:top w:val="none" w:color="000000" w:sz="4" w:space="0"/>
           <w:right w:val="single" w:color="000000" w:sz="4" w:space="0" w:themeColor="text1" w:themeTint="80"/>
-          <w:bottom w:val="none"/>
+          <w:bottom w:val="none" w:color="000000" w:sz="4" w:space="0"/>
         </w:tcBorders>
       </w:tcPr>
     </w:tblStylePr>
@@ -4893,9 +5381,9 @@
       <w:tcPr>
         <w:shd w:val="clear" w:color="auto" w:fill="FFFFFF" w:themeFill="light1"/>
         <w:tcBorders>
-          <w:left w:val="none"/>
-          <w:top w:val="none"/>
-          <w:right w:val="none"/>
+          <w:left w:val="none" w:color="000000" w:sz="4" w:space="0"/>
+          <w:top w:val="none" w:color="000000" w:sz="4" w:space="0"/>
+          <w:right w:val="none" w:color="000000" w:sz="4" w:space="0"/>
           <w:bottom w:val="single" w:color="000000" w:sz="4" w:space="0" w:themeColor="text1" w:themeTint="80"/>
         </w:tcBorders>
       </w:tcPr>
@@ -4908,12 +5396,12 @@
         <w:sz w:val="22"/>
       </w:rPr>
       <w:tcPr>
-        <w:shd w:color="auto" w:fill="FFFFFF"/>
+        <w:shd w:val="clear" w:color="auto" w:fill="FFFFFF"/>
         <w:tcBorders>
           <w:left w:val="single" w:color="000000" w:sz="4" w:space="0" w:themeColor="text1" w:themeTint="80"/>
-          <w:top w:val="none"/>
-          <w:right w:val="none"/>
-          <w:bottom w:val="none"/>
+          <w:top w:val="none" w:color="000000" w:sz="4" w:space="0"/>
+          <w:right w:val="none" w:color="000000" w:sz="4" w:space="0"/>
+          <w:bottom w:val="none" w:color="000000" w:sz="4" w:space="0"/>
         </w:tcBorders>
       </w:tcPr>
     </w:tblStylePr>
@@ -4927,17 +5415,16 @@
       <w:tcPr>
         <w:shd w:val="clear" w:color="auto" w:fill="FFFFFF" w:themeFill="light1"/>
         <w:tcBorders>
-          <w:left w:val="none"/>
+          <w:left w:val="none" w:color="000000" w:sz="4" w:space="0"/>
           <w:top w:val="single" w:color="000000" w:sz="4" w:space="0" w:themeColor="text1" w:themeTint="80"/>
-          <w:right w:val="none"/>
-          <w:bottom w:val="none"/>
-        </w:tcBorders>
-      </w:tcPr>
-    </w:tblStylePr>
-  </w:style>
-  <w:style w:type="table" w:styleId="96">
+          <w:right w:val="none" w:color="000000" w:sz="4" w:space="0"/>
+          <w:bottom w:val="none" w:color="000000" w:sz="4" w:space="0"/>
+        </w:tcBorders>
+      </w:tcPr>
+    </w:tblStylePr>
+  </w:style>
+  <w:style w:type="table" w:styleId="473">
     <w:name w:val="Grid Table 7 Colorful - Accent 1"/>
-    <w:basedOn w:val="30"/>
     <w:uiPriority w:val="99"/>
     <w:pPr>
       <w:spacing w:lineRule="auto" w:line="240" w:after="0"/>
@@ -4986,12 +5473,12 @@
         <w:jc w:val="right"/>
       </w:pPr>
       <w:tcPr>
-        <w:shd w:color="auto" w:fill="FFFFFF"/>
-        <w:tcBorders>
-          <w:left w:val="none"/>
-          <w:top w:val="none"/>
+        <w:shd w:val="clear" w:color="auto" w:fill="FFFFFF"/>
+        <w:tcBorders>
+          <w:left w:val="none" w:color="000000" w:sz="4" w:space="0"/>
+          <w:top w:val="none" w:color="000000" w:sz="4" w:space="0"/>
           <w:right w:val="single" w:color="000000" w:sz="4" w:space="0" w:themeColor="accent1" w:themeTint="80"/>
-          <w:bottom w:val="none"/>
+          <w:bottom w:val="none" w:color="000000" w:sz="4" w:space="0"/>
         </w:tcBorders>
       </w:tcPr>
     </w:tblStylePr>
@@ -5005,9 +5492,9 @@
       <w:tcPr>
         <w:shd w:val="clear" w:color="auto" w:fill="FFFFFF" w:themeFill="light1"/>
         <w:tcBorders>
-          <w:left w:val="none"/>
-          <w:top w:val="none"/>
-          <w:right w:val="none"/>
+          <w:left w:val="none" w:color="000000" w:sz="4" w:space="0"/>
+          <w:top w:val="none" w:color="000000" w:sz="4" w:space="0"/>
+          <w:right w:val="none" w:color="000000" w:sz="4" w:space="0"/>
           <w:bottom w:val="single" w:color="000000" w:sz="4" w:space="0" w:themeColor="accent1" w:themeTint="80"/>
         </w:tcBorders>
       </w:tcPr>
@@ -5020,12 +5507,12 @@
         <w:sz w:val="22"/>
       </w:rPr>
       <w:tcPr>
-        <w:shd w:color="auto" w:fill="FFFFFF"/>
+        <w:shd w:val="clear" w:color="auto" w:fill="FFFFFF"/>
         <w:tcBorders>
           <w:left w:val="single" w:color="000000" w:sz="4" w:space="0" w:themeColor="accent1" w:themeTint="80"/>
-          <w:top w:val="none"/>
-          <w:right w:val="none"/>
-          <w:bottom w:val="none"/>
+          <w:top w:val="none" w:color="000000" w:sz="4" w:space="0"/>
+          <w:right w:val="none" w:color="000000" w:sz="4" w:space="0"/>
+          <w:bottom w:val="none" w:color="000000" w:sz="4" w:space="0"/>
         </w:tcBorders>
       </w:tcPr>
     </w:tblStylePr>
@@ -5039,17 +5526,16 @@
       <w:tcPr>
         <w:shd w:val="clear" w:color="auto" w:fill="FFFFFF" w:themeFill="light1"/>
         <w:tcBorders>
-          <w:left w:val="none"/>
+          <w:left w:val="none" w:color="000000" w:sz="4" w:space="0"/>
           <w:top w:val="single" w:color="000000" w:sz="4" w:space="0" w:themeColor="accent1" w:themeTint="80"/>
-          <w:right w:val="none"/>
-          <w:bottom w:val="none"/>
-        </w:tcBorders>
-      </w:tcPr>
-    </w:tblStylePr>
-  </w:style>
-  <w:style w:type="table" w:styleId="97">
+          <w:right w:val="none" w:color="000000" w:sz="4" w:space="0"/>
+          <w:bottom w:val="none" w:color="000000" w:sz="4" w:space="0"/>
+        </w:tcBorders>
+      </w:tcPr>
+    </w:tblStylePr>
+  </w:style>
+  <w:style w:type="table" w:styleId="474">
     <w:name w:val="Grid Table 7 Colorful - Accent 2"/>
-    <w:basedOn w:val="30"/>
     <w:uiPriority w:val="99"/>
     <w:pPr>
       <w:spacing w:lineRule="auto" w:line="240" w:after="0"/>
@@ -5098,12 +5584,12 @@
         <w:jc w:val="right"/>
       </w:pPr>
       <w:tcPr>
-        <w:shd w:color="auto" w:fill="FFFFFF"/>
-        <w:tcBorders>
-          <w:left w:val="none"/>
-          <w:top w:val="none"/>
+        <w:shd w:val="clear" w:color="auto" w:fill="FFFFFF"/>
+        <w:tcBorders>
+          <w:left w:val="none" w:color="000000" w:sz="4" w:space="0"/>
+          <w:top w:val="none" w:color="000000" w:sz="4" w:space="0"/>
           <w:right w:val="single" w:color="000000" w:sz="4" w:space="0" w:themeColor="accent2" w:themeTint="97"/>
-          <w:bottom w:val="none"/>
+          <w:bottom w:val="none" w:color="000000" w:sz="4" w:space="0"/>
         </w:tcBorders>
       </w:tcPr>
     </w:tblStylePr>
@@ -5117,9 +5603,9 @@
       <w:tcPr>
         <w:shd w:val="clear" w:color="auto" w:fill="FFFFFF" w:themeFill="light1"/>
         <w:tcBorders>
-          <w:left w:val="none"/>
-          <w:top w:val="none"/>
-          <w:right w:val="none"/>
+          <w:left w:val="none" w:color="000000" w:sz="4" w:space="0"/>
+          <w:top w:val="none" w:color="000000" w:sz="4" w:space="0"/>
+          <w:right w:val="none" w:color="000000" w:sz="4" w:space="0"/>
           <w:bottom w:val="single" w:color="000000" w:sz="4" w:space="0" w:themeColor="accent2" w:themeTint="97"/>
         </w:tcBorders>
       </w:tcPr>
@@ -5132,12 +5618,12 @@
         <w:sz w:val="22"/>
       </w:rPr>
       <w:tcPr>
-        <w:shd w:color="auto" w:fill="FFFFFF"/>
+        <w:shd w:val="clear" w:color="auto" w:fill="FFFFFF"/>
         <w:tcBorders>
           <w:left w:val="single" w:color="000000" w:sz="4" w:space="0" w:themeColor="accent2" w:themeTint="97"/>
-          <w:top w:val="none"/>
-          <w:right w:val="none"/>
-          <w:bottom w:val="none"/>
+          <w:top w:val="none" w:color="000000" w:sz="4" w:space="0"/>
+          <w:right w:val="none" w:color="000000" w:sz="4" w:space="0"/>
+          <w:bottom w:val="none" w:color="000000" w:sz="4" w:space="0"/>
         </w:tcBorders>
       </w:tcPr>
     </w:tblStylePr>
@@ -5151,17 +5637,16 @@
       <w:tcPr>
         <w:shd w:val="clear" w:color="auto" w:fill="FFFFFF" w:themeFill="light1"/>
         <w:tcBorders>
-          <w:left w:val="none"/>
+          <w:left w:val="none" w:color="000000" w:sz="4" w:space="0"/>
           <w:top w:val="single" w:color="000000" w:sz="4" w:space="0" w:themeColor="accent2" w:themeTint="97"/>
-          <w:right w:val="none"/>
-          <w:bottom w:val="none"/>
-        </w:tcBorders>
-      </w:tcPr>
-    </w:tblStylePr>
-  </w:style>
-  <w:style w:type="table" w:styleId="98">
+          <w:right w:val="none" w:color="000000" w:sz="4" w:space="0"/>
+          <w:bottom w:val="none" w:color="000000" w:sz="4" w:space="0"/>
+        </w:tcBorders>
+      </w:tcPr>
+    </w:tblStylePr>
+  </w:style>
+  <w:style w:type="table" w:styleId="475">
     <w:name w:val="Grid Table 7 Colorful - Accent 3"/>
-    <w:basedOn w:val="30"/>
     <w:uiPriority w:val="99"/>
     <w:pPr>
       <w:spacing w:lineRule="auto" w:line="240" w:after="0"/>
@@ -5210,12 +5695,12 @@
         <w:jc w:val="right"/>
       </w:pPr>
       <w:tcPr>
-        <w:shd w:color="auto" w:fill="FFFFFF"/>
-        <w:tcBorders>
-          <w:left w:val="none"/>
-          <w:top w:val="none"/>
+        <w:shd w:val="clear" w:color="auto" w:fill="FFFFFF"/>
+        <w:tcBorders>
+          <w:left w:val="none" w:color="000000" w:sz="4" w:space="0"/>
+          <w:top w:val="none" w:color="000000" w:sz="4" w:space="0"/>
           <w:right w:val="single" w:color="000000" w:sz="4" w:space="0" w:themeColor="accent3" w:themeTint="FE"/>
-          <w:bottom w:val="none"/>
+          <w:bottom w:val="none" w:color="000000" w:sz="4" w:space="0"/>
         </w:tcBorders>
       </w:tcPr>
     </w:tblStylePr>
@@ -5229,9 +5714,9 @@
       <w:tcPr>
         <w:shd w:val="clear" w:color="auto" w:fill="FFFFFF" w:themeFill="light1"/>
         <w:tcBorders>
-          <w:left w:val="none"/>
-          <w:top w:val="none"/>
-          <w:right w:val="none"/>
+          <w:left w:val="none" w:color="000000" w:sz="4" w:space="0"/>
+          <w:top w:val="none" w:color="000000" w:sz="4" w:space="0"/>
+          <w:right w:val="none" w:color="000000" w:sz="4" w:space="0"/>
           <w:bottom w:val="single" w:color="000000" w:sz="4" w:space="0" w:themeColor="accent3" w:themeTint="FE"/>
         </w:tcBorders>
       </w:tcPr>
@@ -5244,12 +5729,12 @@
         <w:sz w:val="22"/>
       </w:rPr>
       <w:tcPr>
-        <w:shd w:color="auto" w:fill="FFFFFF"/>
+        <w:shd w:val="clear" w:color="auto" w:fill="FFFFFF"/>
         <w:tcBorders>
           <w:left w:val="single" w:color="000000" w:sz="4" w:space="0" w:themeColor="accent3" w:themeTint="FE"/>
-          <w:top w:val="none"/>
-          <w:right w:val="none"/>
-          <w:bottom w:val="none"/>
+          <w:top w:val="none" w:color="000000" w:sz="4" w:space="0"/>
+          <w:right w:val="none" w:color="000000" w:sz="4" w:space="0"/>
+          <w:bottom w:val="none" w:color="000000" w:sz="4" w:space="0"/>
         </w:tcBorders>
       </w:tcPr>
     </w:tblStylePr>
@@ -5263,17 +5748,16 @@
       <w:tcPr>
         <w:shd w:val="clear" w:color="auto" w:fill="FFFFFF" w:themeFill="light1"/>
         <w:tcBorders>
-          <w:left w:val="none"/>
+          <w:left w:val="none" w:color="000000" w:sz="4" w:space="0"/>
           <w:top w:val="single" w:color="000000" w:sz="4" w:space="0" w:themeColor="accent3" w:themeTint="FE"/>
-          <w:right w:val="none"/>
-          <w:bottom w:val="none"/>
-        </w:tcBorders>
-      </w:tcPr>
-    </w:tblStylePr>
-  </w:style>
-  <w:style w:type="table" w:styleId="99">
+          <w:right w:val="none" w:color="000000" w:sz="4" w:space="0"/>
+          <w:bottom w:val="none" w:color="000000" w:sz="4" w:space="0"/>
+        </w:tcBorders>
+      </w:tcPr>
+    </w:tblStylePr>
+  </w:style>
+  <w:style w:type="table" w:styleId="476">
     <w:name w:val="Grid Table 7 Colorful - Accent 4"/>
-    <w:basedOn w:val="30"/>
     <w:uiPriority w:val="99"/>
     <w:pPr>
       <w:spacing w:lineRule="auto" w:line="240" w:after="0"/>
@@ -5322,12 +5806,12 @@
         <w:jc w:val="right"/>
       </w:pPr>
       <w:tcPr>
-        <w:shd w:color="auto" w:fill="FFFFFF"/>
-        <w:tcBorders>
-          <w:left w:val="none"/>
-          <w:top w:val="none"/>
+        <w:shd w:val="clear" w:color="auto" w:fill="FFFFFF"/>
+        <w:tcBorders>
+          <w:left w:val="none" w:color="000000" w:sz="4" w:space="0"/>
+          <w:top w:val="none" w:color="000000" w:sz="4" w:space="0"/>
           <w:right w:val="single" w:color="000000" w:sz="4" w:space="0" w:themeColor="accent4" w:themeTint="9A"/>
-          <w:bottom w:val="none"/>
+          <w:bottom w:val="none" w:color="000000" w:sz="4" w:space="0"/>
         </w:tcBorders>
       </w:tcPr>
     </w:tblStylePr>
@@ -5341,9 +5825,9 @@
       <w:tcPr>
         <w:shd w:val="clear" w:color="auto" w:fill="FFFFFF" w:themeFill="light1"/>
         <w:tcBorders>
-          <w:left w:val="none"/>
-          <w:top w:val="none"/>
-          <w:right w:val="none"/>
+          <w:left w:val="none" w:color="000000" w:sz="4" w:space="0"/>
+          <w:top w:val="none" w:color="000000" w:sz="4" w:space="0"/>
+          <w:right w:val="none" w:color="000000" w:sz="4" w:space="0"/>
           <w:bottom w:val="single" w:color="000000" w:sz="4" w:space="0" w:themeColor="accent4" w:themeTint="9A"/>
         </w:tcBorders>
       </w:tcPr>
@@ -5356,12 +5840,12 @@
         <w:sz w:val="22"/>
       </w:rPr>
       <w:tcPr>
-        <w:shd w:color="auto" w:fill="FFFFFF"/>
+        <w:shd w:val="clear" w:color="auto" w:fill="FFFFFF"/>
         <w:tcBorders>
           <w:left w:val="single" w:color="000000" w:sz="4" w:space="0" w:themeColor="accent4" w:themeTint="9A"/>
-          <w:top w:val="none"/>
-          <w:right w:val="none"/>
-          <w:bottom w:val="none"/>
+          <w:top w:val="none" w:color="000000" w:sz="4" w:space="0"/>
+          <w:right w:val="none" w:color="000000" w:sz="4" w:space="0"/>
+          <w:bottom w:val="none" w:color="000000" w:sz="4" w:space="0"/>
         </w:tcBorders>
       </w:tcPr>
     </w:tblStylePr>
@@ -5375,17 +5859,16 @@
       <w:tcPr>
         <w:shd w:val="clear" w:color="auto" w:fill="FFFFFF" w:themeFill="light1"/>
         <w:tcBorders>
-          <w:left w:val="none"/>
+          <w:left w:val="none" w:color="000000" w:sz="4" w:space="0"/>
           <w:top w:val="single" w:color="000000" w:sz="4" w:space="0" w:themeColor="accent4" w:themeTint="9A"/>
-          <w:right w:val="none"/>
-          <w:bottom w:val="none"/>
-        </w:tcBorders>
-      </w:tcPr>
-    </w:tblStylePr>
-  </w:style>
-  <w:style w:type="table" w:styleId="100">
+          <w:right w:val="none" w:color="000000" w:sz="4" w:space="0"/>
+          <w:bottom w:val="none" w:color="000000" w:sz="4" w:space="0"/>
+        </w:tcBorders>
+      </w:tcPr>
+    </w:tblStylePr>
+  </w:style>
+  <w:style w:type="table" w:styleId="477">
     <w:name w:val="Grid Table 7 Colorful - Accent 5"/>
-    <w:basedOn w:val="30"/>
     <w:uiPriority w:val="99"/>
     <w:pPr>
       <w:spacing w:lineRule="auto" w:line="240" w:after="0"/>
@@ -5434,12 +5917,12 @@
         <w:jc w:val="right"/>
       </w:pPr>
       <w:tcPr>
-        <w:shd w:color="auto" w:fill="FFFFFF"/>
-        <w:tcBorders>
-          <w:left w:val="none"/>
-          <w:top w:val="none"/>
+        <w:shd w:val="clear" w:color="auto" w:fill="FFFFFF"/>
+        <w:tcBorders>
+          <w:left w:val="none" w:color="000000" w:sz="4" w:space="0"/>
+          <w:top w:val="none" w:color="000000" w:sz="4" w:space="0"/>
           <w:right w:val="single" w:color="000000" w:sz="4" w:space="0" w:themeColor="accent5" w:themeTint="90"/>
-          <w:bottom w:val="none"/>
+          <w:bottom w:val="none" w:color="000000" w:sz="4" w:space="0"/>
         </w:tcBorders>
       </w:tcPr>
     </w:tblStylePr>
@@ -5453,9 +5936,9 @@
       <w:tcPr>
         <w:shd w:val="clear" w:color="auto" w:fill="FFFFFF" w:themeFill="light1"/>
         <w:tcBorders>
-          <w:left w:val="none"/>
-          <w:top w:val="none"/>
-          <w:right w:val="none"/>
+          <w:left w:val="none" w:color="000000" w:sz="4" w:space="0"/>
+          <w:top w:val="none" w:color="000000" w:sz="4" w:space="0"/>
+          <w:right w:val="none" w:color="000000" w:sz="4" w:space="0"/>
           <w:bottom w:val="single" w:color="000000" w:sz="4" w:space="0" w:themeColor="accent5" w:themeTint="90"/>
         </w:tcBorders>
       </w:tcPr>
@@ -5468,12 +5951,12 @@
         <w:sz w:val="22"/>
       </w:rPr>
       <w:tcPr>
-        <w:shd w:color="auto" w:fill="FFFFFF"/>
+        <w:shd w:val="clear" w:color="auto" w:fill="FFFFFF"/>
         <w:tcBorders>
           <w:left w:val="single" w:color="000000" w:sz="4" w:space="0" w:themeColor="accent5" w:themeTint="90"/>
-          <w:top w:val="none"/>
-          <w:right w:val="none"/>
-          <w:bottom w:val="none"/>
+          <w:top w:val="none" w:color="000000" w:sz="4" w:space="0"/>
+          <w:right w:val="none" w:color="000000" w:sz="4" w:space="0"/>
+          <w:bottom w:val="none" w:color="000000" w:sz="4" w:space="0"/>
         </w:tcBorders>
       </w:tcPr>
     </w:tblStylePr>
@@ -5487,17 +5970,16 @@
       <w:tcPr>
         <w:shd w:val="clear" w:color="auto" w:fill="FFFFFF" w:themeFill="light1"/>
         <w:tcBorders>
-          <w:left w:val="none"/>
+          <w:left w:val="none" w:color="000000" w:sz="4" w:space="0"/>
           <w:top w:val="single" w:color="000000" w:sz="4" w:space="0" w:themeColor="accent5" w:themeTint="90"/>
-          <w:right w:val="none"/>
-          <w:bottom w:val="none"/>
-        </w:tcBorders>
-      </w:tcPr>
-    </w:tblStylePr>
-  </w:style>
-  <w:style w:type="table" w:styleId="101">
+          <w:right w:val="none" w:color="000000" w:sz="4" w:space="0"/>
+          <w:bottom w:val="none" w:color="000000" w:sz="4" w:space="0"/>
+        </w:tcBorders>
+      </w:tcPr>
+    </w:tblStylePr>
+  </w:style>
+  <w:style w:type="table" w:styleId="478">
     <w:name w:val="Grid Table 7 Colorful - Accent 6"/>
-    <w:basedOn w:val="30"/>
     <w:uiPriority w:val="99"/>
     <w:pPr>
       <w:spacing w:lineRule="auto" w:line="240" w:after="0"/>
@@ -5546,12 +6028,12 @@
         <w:jc w:val="right"/>
       </w:pPr>
       <w:tcPr>
-        <w:shd w:color="auto" w:fill="FFFFFF"/>
-        <w:tcBorders>
-          <w:left w:val="none"/>
-          <w:top w:val="none"/>
+        <w:shd w:val="clear" w:color="auto" w:fill="FFFFFF"/>
+        <w:tcBorders>
+          <w:left w:val="none" w:color="000000" w:sz="4" w:space="0"/>
+          <w:top w:val="none" w:color="000000" w:sz="4" w:space="0"/>
           <w:right w:val="single" w:color="000000" w:sz="4" w:space="0" w:themeColor="accent6" w:themeTint="90"/>
-          <w:bottom w:val="none"/>
+          <w:bottom w:val="none" w:color="000000" w:sz="4" w:space="0"/>
         </w:tcBorders>
       </w:tcPr>
     </w:tblStylePr>
@@ -5565,9 +6047,9 @@
       <w:tcPr>
         <w:shd w:val="clear" w:color="auto" w:fill="FFFFFF" w:themeFill="light1"/>
         <w:tcBorders>
-          <w:left w:val="none"/>
-          <w:top w:val="none"/>
-          <w:right w:val="none"/>
+          <w:left w:val="none" w:color="000000" w:sz="4" w:space="0"/>
+          <w:top w:val="none" w:color="000000" w:sz="4" w:space="0"/>
+          <w:right w:val="none" w:color="000000" w:sz="4" w:space="0"/>
           <w:bottom w:val="single" w:color="000000" w:sz="4" w:space="0" w:themeColor="accent6" w:themeTint="90"/>
         </w:tcBorders>
       </w:tcPr>
@@ -5580,12 +6062,12 @@
         <w:sz w:val="22"/>
       </w:rPr>
       <w:tcPr>
-        <w:shd w:color="auto" w:fill="FFFFFF"/>
+        <w:shd w:val="clear" w:color="auto" w:fill="FFFFFF"/>
         <w:tcBorders>
           <w:left w:val="single" w:color="000000" w:sz="4" w:space="0" w:themeColor="accent6" w:themeTint="90"/>
-          <w:top w:val="none"/>
-          <w:right w:val="none"/>
-          <w:bottom w:val="none"/>
+          <w:top w:val="none" w:color="000000" w:sz="4" w:space="0"/>
+          <w:right w:val="none" w:color="000000" w:sz="4" w:space="0"/>
+          <w:bottom w:val="none" w:color="000000" w:sz="4" w:space="0"/>
         </w:tcBorders>
       </w:tcPr>
     </w:tblStylePr>
@@ -5599,17 +6081,16 @@
       <w:tcPr>
         <w:shd w:val="clear" w:color="auto" w:fill="FFFFFF" w:themeFill="light1"/>
         <w:tcBorders>
-          <w:left w:val="none"/>
+          <w:left w:val="none" w:color="000000" w:sz="4" w:space="0"/>
           <w:top w:val="single" w:color="000000" w:sz="4" w:space="0" w:themeColor="accent6" w:themeTint="90"/>
-          <w:right w:val="none"/>
-          <w:bottom w:val="none"/>
-        </w:tcBorders>
-      </w:tcPr>
-    </w:tblStylePr>
-  </w:style>
-  <w:style w:type="table" w:styleId="102">
+          <w:right w:val="none" w:color="000000" w:sz="4" w:space="0"/>
+          <w:bottom w:val="none" w:color="000000" w:sz="4" w:space="0"/>
+        </w:tcBorders>
+      </w:tcPr>
+    </w:tblStylePr>
+  </w:style>
+  <w:style w:type="table" w:styleId="479">
     <w:name w:val="List Table 1 Light"/>
-    <w:basedOn w:val="30"/>
     <w:uiPriority w:val="99"/>
     <w:pPr>
       <w:spacing w:lineRule="auto" w:line="240" w:after="0"/>
@@ -5670,9 +6151,8 @@
       </w:tcPr>
     </w:tblStylePr>
   </w:style>
-  <w:style w:type="table" w:styleId="103">
+  <w:style w:type="table" w:styleId="480">
     <w:name w:val="List Table 1 Light - Accent 1"/>
-    <w:basedOn w:val="30"/>
     <w:uiPriority w:val="99"/>
     <w:pPr>
       <w:spacing w:lineRule="auto" w:line="240" w:after="0"/>
@@ -5733,9 +6213,8 @@
       </w:tcPr>
     </w:tblStylePr>
   </w:style>
-  <w:style w:type="table" w:styleId="104">
+  <w:style w:type="table" w:styleId="481">
     <w:name w:val="List Table 1 Light - Accent 2"/>
-    <w:basedOn w:val="30"/>
     <w:uiPriority w:val="99"/>
     <w:pPr>
       <w:spacing w:lineRule="auto" w:line="240" w:after="0"/>
@@ -5796,9 +6275,8 @@
       </w:tcPr>
     </w:tblStylePr>
   </w:style>
-  <w:style w:type="table" w:styleId="105">
+  <w:style w:type="table" w:styleId="482">
     <w:name w:val="List Table 1 Light - Accent 3"/>
-    <w:basedOn w:val="30"/>
     <w:uiPriority w:val="99"/>
     <w:pPr>
       <w:spacing w:lineRule="auto" w:line="240" w:after="0"/>
@@ -5859,9 +6337,8 @@
       </w:tcPr>
     </w:tblStylePr>
   </w:style>
-  <w:style w:type="table" w:styleId="106">
+  <w:style w:type="table" w:styleId="483">
     <w:name w:val="List Table 1 Light - Accent 4"/>
-    <w:basedOn w:val="30"/>
     <w:uiPriority w:val="99"/>
     <w:pPr>
       <w:spacing w:lineRule="auto" w:line="240" w:after="0"/>
@@ -5922,9 +6399,8 @@
       </w:tcPr>
     </w:tblStylePr>
   </w:style>
-  <w:style w:type="table" w:styleId="107">
+  <w:style w:type="table" w:styleId="484">
     <w:name w:val="List Table 1 Light - Accent 5"/>
-    <w:basedOn w:val="30"/>
     <w:uiPriority w:val="99"/>
     <w:pPr>
       <w:spacing w:lineRule="auto" w:line="240" w:after="0"/>
@@ -5985,9 +6461,8 @@
       </w:tcPr>
     </w:tblStylePr>
   </w:style>
-  <w:style w:type="table" w:styleId="108">
+  <w:style w:type="table" w:styleId="485">
     <w:name w:val="List Table 1 Light - Accent 6"/>
-    <w:basedOn w:val="30"/>
     <w:uiPriority w:val="99"/>
     <w:pPr>
       <w:spacing w:lineRule="auto" w:line="240" w:after="0"/>
@@ -6048,9 +6523,8 @@
       </w:tcPr>
     </w:tblStylePr>
   </w:style>
-  <w:style w:type="table" w:styleId="109">
+  <w:style w:type="table" w:styleId="486">
     <w:name w:val="List Table 2"/>
-    <w:basedOn w:val="30"/>
     <w:uiPriority w:val="99"/>
     <w:pPr>
       <w:spacing w:lineRule="auto" w:line="240" w:after="0"/>
@@ -6134,9 +6608,8 @@
       </w:tcPr>
     </w:tblStylePr>
   </w:style>
-  <w:style w:type="table" w:styleId="110">
+  <w:style w:type="table" w:styleId="487">
     <w:name w:val="List Table 2 - Accent 1"/>
-    <w:basedOn w:val="30"/>
     <w:uiPriority w:val="99"/>
     <w:pPr>
       <w:spacing w:lineRule="auto" w:line="240" w:after="0"/>
@@ -6220,9 +6693,8 @@
       </w:tcPr>
     </w:tblStylePr>
   </w:style>
-  <w:style w:type="table" w:styleId="111">
+  <w:style w:type="table" w:styleId="488">
     <w:name w:val="List Table 2 - Accent 2"/>
-    <w:basedOn w:val="30"/>
     <w:uiPriority w:val="99"/>
     <w:pPr>
       <w:spacing w:lineRule="auto" w:line="240" w:after="0"/>
@@ -6306,9 +6778,8 @@
       </w:tcPr>
     </w:tblStylePr>
   </w:style>
-  <w:style w:type="table" w:styleId="112">
+  <w:style w:type="table" w:styleId="489">
     <w:name w:val="List Table 2 - Accent 3"/>
-    <w:basedOn w:val="30"/>
     <w:uiPriority w:val="99"/>
     <w:pPr>
       <w:spacing w:lineRule="auto" w:line="240" w:after="0"/>
@@ -6392,9 +6863,8 @@
       </w:tcPr>
     </w:tblStylePr>
   </w:style>
-  <w:style w:type="table" w:styleId="113">
+  <w:style w:type="table" w:styleId="490">
     <w:name w:val="List Table 2 - Accent 4"/>
-    <w:basedOn w:val="30"/>
     <w:uiPriority w:val="99"/>
     <w:pPr>
       <w:spacing w:lineRule="auto" w:line="240" w:after="0"/>
@@ -6478,9 +6948,8 @@
       </w:tcPr>
     </w:tblStylePr>
   </w:style>
-  <w:style w:type="table" w:styleId="114">
+  <w:style w:type="table" w:styleId="491">
     <w:name w:val="List Table 2 - Accent 5"/>
-    <w:basedOn w:val="30"/>
     <w:uiPriority w:val="99"/>
     <w:pPr>
       <w:spacing w:lineRule="auto" w:line="240" w:after="0"/>
@@ -6564,9 +7033,8 @@
       </w:tcPr>
     </w:tblStylePr>
   </w:style>
-  <w:style w:type="table" w:styleId="115">
+  <w:style w:type="table" w:styleId="492">
     <w:name w:val="List Table 2 - Accent 6"/>
-    <w:basedOn w:val="30"/>
     <w:uiPriority w:val="99"/>
     <w:pPr>
       <w:spacing w:lineRule="auto" w:line="240" w:after="0"/>
@@ -6650,9 +7118,8 @@
       </w:tcPr>
     </w:tblStylePr>
   </w:style>
-  <w:style w:type="table" w:styleId="116">
+  <w:style w:type="table" w:styleId="493">
     <w:name w:val="List Table 3"/>
-    <w:basedOn w:val="30"/>
     <w:uiPriority w:val="99"/>
     <w:pPr>
       <w:spacing w:lineRule="auto" w:line="240" w:after="0"/>
@@ -6724,9 +7191,8 @@
       </w:rPr>
     </w:tblStylePr>
   </w:style>
-  <w:style w:type="table" w:styleId="117">
+  <w:style w:type="table" w:styleId="494">
     <w:name w:val="List Table 3 - Accent 1"/>
-    <w:basedOn w:val="30"/>
     <w:uiPriority w:val="99"/>
     <w:pPr>
       <w:spacing w:lineRule="auto" w:line="240" w:after="0"/>
@@ -6798,9 +7264,8 @@
       </w:rPr>
     </w:tblStylePr>
   </w:style>
-  <w:style w:type="table" w:styleId="118">
+  <w:style w:type="table" w:styleId="495">
     <w:name w:val="List Table 3 - Accent 2"/>
-    <w:basedOn w:val="30"/>
     <w:uiPriority w:val="99"/>
     <w:pPr>
       <w:spacing w:lineRule="auto" w:line="240" w:after="0"/>
@@ -6872,9 +7337,8 @@
       </w:rPr>
     </w:tblStylePr>
   </w:style>
-  <w:style w:type="table" w:styleId="119">
+  <w:style w:type="table" w:styleId="496">
     <w:name w:val="List Table 3 - Accent 3"/>
-    <w:basedOn w:val="30"/>
     <w:uiPriority w:val="99"/>
     <w:pPr>
       <w:spacing w:lineRule="auto" w:line="240" w:after="0"/>
@@ -6946,9 +7410,8 @@
       </w:rPr>
     </w:tblStylePr>
   </w:style>
-  <w:style w:type="table" w:styleId="120">
+  <w:style w:type="table" w:styleId="497">
     <w:name w:val="List Table 3 - Accent 4"/>
-    <w:basedOn w:val="30"/>
     <w:uiPriority w:val="99"/>
     <w:pPr>
       <w:spacing w:lineRule="auto" w:line="240" w:after="0"/>
@@ -7020,9 +7483,8 @@
       </w:rPr>
     </w:tblStylePr>
   </w:style>
-  <w:style w:type="table" w:styleId="121">
+  <w:style w:type="table" w:styleId="498">
     <w:name w:val="List Table 3 - Accent 5"/>
-    <w:basedOn w:val="30"/>
     <w:uiPriority w:val="99"/>
     <w:pPr>
       <w:spacing w:lineRule="auto" w:line="240" w:after="0"/>
@@ -7094,9 +7556,8 @@
       </w:rPr>
     </w:tblStylePr>
   </w:style>
-  <w:style w:type="table" w:styleId="122">
+  <w:style w:type="table" w:styleId="499">
     <w:name w:val="List Table 3 - Accent 6"/>
-    <w:basedOn w:val="30"/>
     <w:uiPriority w:val="99"/>
     <w:pPr>
       <w:spacing w:lineRule="auto" w:line="240" w:after="0"/>
@@ -7168,9 +7629,8 @@
       </w:rPr>
     </w:tblStylePr>
   </w:style>
-  <w:style w:type="table" w:styleId="123">
+  <w:style w:type="table" w:styleId="500">
     <w:name w:val="List Table 4"/>
-    <w:basedOn w:val="30"/>
     <w:uiPriority w:val="99"/>
     <w:pPr>
       <w:spacing w:lineRule="auto" w:line="240" w:after="0"/>
@@ -7237,9 +7697,8 @@
       </w:rPr>
     </w:tblStylePr>
   </w:style>
-  <w:style w:type="table" w:styleId="124">
+  <w:style w:type="table" w:styleId="501">
     <w:name w:val="List Table 4 - Accent 1"/>
-    <w:basedOn w:val="30"/>
     <w:uiPriority w:val="99"/>
     <w:pPr>
       <w:spacing w:lineRule="auto" w:line="240" w:after="0"/>
@@ -7306,9 +7765,8 @@
       </w:rPr>
     </w:tblStylePr>
   </w:style>
-  <w:style w:type="table" w:styleId="125">
+  <w:style w:type="table" w:styleId="502">
     <w:name w:val="List Table 4 - Accent 2"/>
-    <w:basedOn w:val="30"/>
     <w:uiPriority w:val="99"/>
     <w:pPr>
       <w:spacing w:lineRule="auto" w:line="240" w:after="0"/>
@@ -7375,9 +7833,8 @@
       </w:rPr>
     </w:tblStylePr>
   </w:style>
-  <w:style w:type="table" w:styleId="126">
+  <w:style w:type="table" w:styleId="503">
     <w:name w:val="List Table 4 - Accent 3"/>
-    <w:basedOn w:val="30"/>
     <w:uiPriority w:val="99"/>
     <w:pPr>
       <w:spacing w:lineRule="auto" w:line="240" w:after="0"/>
@@ -7444,9 +7901,8 @@
       </w:rPr>
     </w:tblStylePr>
   </w:style>
-  <w:style w:type="table" w:styleId="127">
+  <w:style w:type="table" w:styleId="504">
     <w:name w:val="List Table 4 - Accent 4"/>
-    <w:basedOn w:val="30"/>
     <w:uiPriority w:val="99"/>
     <w:pPr>
       <w:spacing w:lineRule="auto" w:line="240" w:after="0"/>
@@ -7513,9 +7969,8 @@
       </w:rPr>
     </w:tblStylePr>
   </w:style>
-  <w:style w:type="table" w:styleId="128">
+  <w:style w:type="table" w:styleId="505">
     <w:name w:val="List Table 4 - Accent 5"/>
-    <w:basedOn w:val="30"/>
     <w:uiPriority w:val="99"/>
     <w:pPr>
       <w:spacing w:lineRule="auto" w:line="240" w:after="0"/>
@@ -7582,9 +8037,8 @@
       </w:rPr>
     </w:tblStylePr>
   </w:style>
-  <w:style w:type="table" w:styleId="129">
+  <w:style w:type="table" w:styleId="506">
     <w:name w:val="List Table 4 - Accent 6"/>
-    <w:basedOn w:val="30"/>
     <w:uiPriority w:val="99"/>
     <w:pPr>
       <w:spacing w:lineRule="auto" w:line="240" w:after="0"/>
@@ -7651,9 +8105,8 @@
       </w:rPr>
     </w:tblStylePr>
   </w:style>
-  <w:style w:type="table" w:styleId="130">
+  <w:style w:type="table" w:styleId="507">
     <w:name w:val="List Table 5 Dark"/>
-    <w:basedOn w:val="30"/>
     <w:uiPriority w:val="99"/>
     <w:pPr>
       <w:spacing w:lineRule="auto" w:line="240" w:after="0"/>
@@ -7758,9 +8211,8 @@
       </w:rPr>
     </w:tblStylePr>
   </w:style>
-  <w:style w:type="table" w:styleId="131">
+  <w:style w:type="table" w:styleId="508">
     <w:name w:val="List Table 5 Dark - Accent 1"/>
-    <w:basedOn w:val="30"/>
     <w:uiPriority w:val="99"/>
     <w:pPr>
       <w:spacing w:lineRule="auto" w:line="240" w:after="0"/>
@@ -7865,9 +8317,8 @@
       </w:rPr>
     </w:tblStylePr>
   </w:style>
-  <w:style w:type="table" w:styleId="132">
+  <w:style w:type="table" w:styleId="509">
     <w:name w:val="List Table 5 Dark - Accent 2"/>
-    <w:basedOn w:val="30"/>
     <w:uiPriority w:val="99"/>
     <w:pPr>
       <w:spacing w:lineRule="auto" w:line="240" w:after="0"/>
@@ -7972,9 +8423,8 @@
       </w:rPr>
     </w:tblStylePr>
   </w:style>
-  <w:style w:type="table" w:styleId="133">
+  <w:style w:type="table" w:styleId="510">
     <w:name w:val="List Table 5 Dark - Accent 3"/>
-    <w:basedOn w:val="30"/>
     <w:uiPriority w:val="99"/>
     <w:pPr>
       <w:spacing w:lineRule="auto" w:line="240" w:after="0"/>
@@ -8079,9 +8529,8 @@
       </w:rPr>
     </w:tblStylePr>
   </w:style>
-  <w:style w:type="table" w:styleId="134">
+  <w:style w:type="table" w:styleId="511">
     <w:name w:val="List Table 5 Dark - Accent 4"/>
-    <w:basedOn w:val="30"/>
     <w:uiPriority w:val="99"/>
     <w:pPr>
       <w:spacing w:lineRule="auto" w:line="240" w:after="0"/>
@@ -8186,9 +8635,8 @@
       </w:rPr>
     </w:tblStylePr>
   </w:style>
-  <w:style w:type="table" w:styleId="135">
+  <w:style w:type="table" w:styleId="512">
     <w:name w:val="List Table 5 Dark - Accent 5"/>
-    <w:basedOn w:val="30"/>
     <w:uiPriority w:val="99"/>
     <w:pPr>
       <w:spacing w:lineRule="auto" w:line="240" w:after="0"/>
@@ -8293,9 +8741,8 @@
       </w:rPr>
     </w:tblStylePr>
   </w:style>
-  <w:style w:type="table" w:styleId="136">
+  <w:style w:type="table" w:styleId="513">
     <w:name w:val="List Table 5 Dark - Accent 6"/>
-    <w:basedOn w:val="30"/>
     <w:uiPriority w:val="99"/>
     <w:pPr>
       <w:spacing w:lineRule="auto" w:line="240" w:after="0"/>
@@ -8400,9 +8847,8 @@
       </w:rPr>
     </w:tblStylePr>
   </w:style>
-  <w:style w:type="table" w:styleId="137">
+  <w:style w:type="table" w:styleId="514">
     <w:name w:val="List Table 6 Colorful"/>
-    <w:basedOn w:val="30"/>
     <w:uiPriority w:val="99"/>
     <w:pPr>
       <w:spacing w:lineRule="auto" w:line="240" w:after="0"/>
@@ -8473,9 +8919,8 @@
       </w:tcPr>
     </w:tblStylePr>
   </w:style>
-  <w:style w:type="table" w:styleId="138">
+  <w:style w:type="table" w:styleId="515">
     <w:name w:val="List Table 6 Colorful - Accent 1"/>
-    <w:basedOn w:val="30"/>
     <w:uiPriority w:val="99"/>
     <w:pPr>
       <w:spacing w:lineRule="auto" w:line="240" w:after="0"/>
@@ -8546,9 +8991,8 @@
       </w:tcPr>
     </w:tblStylePr>
   </w:style>
-  <w:style w:type="table" w:styleId="139">
+  <w:style w:type="table" w:styleId="516">
     <w:name w:val="List Table 6 Colorful - Accent 2"/>
-    <w:basedOn w:val="30"/>
     <w:uiPriority w:val="99"/>
     <w:pPr>
       <w:spacing w:lineRule="auto" w:line="240" w:after="0"/>
@@ -8619,9 +9063,8 @@
       </w:tcPr>
     </w:tblStylePr>
   </w:style>
-  <w:style w:type="table" w:styleId="140">
+  <w:style w:type="table" w:styleId="517">
     <w:name w:val="List Table 6 Colorful - Accent 3"/>
-    <w:basedOn w:val="30"/>
     <w:uiPriority w:val="99"/>
     <w:pPr>
       <w:spacing w:lineRule="auto" w:line="240" w:after="0"/>
@@ -8692,9 +9135,8 @@
       </w:tcPr>
     </w:tblStylePr>
   </w:style>
-  <w:style w:type="table" w:styleId="141">
+  <w:style w:type="table" w:styleId="518">
     <w:name w:val="List Table 6 Colorful - Accent 4"/>
-    <w:basedOn w:val="30"/>
     <w:uiPriority w:val="99"/>
     <w:pPr>
       <w:spacing w:lineRule="auto" w:line="240" w:after="0"/>
@@ -8765,9 +9207,8 @@
       </w:tcPr>
     </w:tblStylePr>
   </w:style>
-  <w:style w:type="table" w:styleId="142">
+  <w:style w:type="table" w:styleId="519">
     <w:name w:val="List Table 6 Colorful - Accent 5"/>
-    <w:basedOn w:val="30"/>
     <w:uiPriority w:val="99"/>
     <w:pPr>
       <w:spacing w:lineRule="auto" w:line="240" w:after="0"/>
@@ -8838,9 +9279,8 @@
       </w:tcPr>
     </w:tblStylePr>
   </w:style>
-  <w:style w:type="table" w:styleId="143">
+  <w:style w:type="table" w:styleId="520">
     <w:name w:val="List Table 6 Colorful - Accent 6"/>
-    <w:basedOn w:val="30"/>
     <w:uiPriority w:val="99"/>
     <w:pPr>
       <w:spacing w:lineRule="auto" w:line="240" w:after="0"/>
@@ -8911,9 +9351,8 @@
       </w:tcPr>
     </w:tblStylePr>
   </w:style>
-  <w:style w:type="table" w:styleId="144">
+  <w:style w:type="table" w:styleId="521">
     <w:name w:val="List Table 7 Colorful"/>
-    <w:basedOn w:val="30"/>
     <w:uiPriority w:val="99"/>
     <w:pPr>
       <w:spacing w:lineRule="auto" w:line="240" w:after="0"/>
@@ -8959,12 +9398,12 @@
         <w:jc w:val="right"/>
       </w:pPr>
       <w:tcPr>
-        <w:shd w:color="auto" w:fill="FFFFFF"/>
-        <w:tcBorders>
-          <w:left w:val="none"/>
-          <w:top w:val="none"/>
+        <w:shd w:val="clear" w:color="auto" w:fill="FFFFFF"/>
+        <w:tcBorders>
+          <w:left w:val="none" w:color="000000" w:sz="4" w:space="0"/>
+          <w:top w:val="none" w:color="000000" w:sz="4" w:space="0"/>
           <w:right w:val="single" w:color="000000" w:sz="4" w:space="0" w:themeColor="text1" w:themeTint="80"/>
-          <w:bottom w:val="none"/>
+          <w:bottom w:val="none" w:color="000000" w:sz="4" w:space="0"/>
         </w:tcBorders>
       </w:tcPr>
     </w:tblStylePr>
@@ -8978,9 +9417,9 @@
       <w:tcPr>
         <w:shd w:val="clear" w:color="auto" w:fill="FFFFFF" w:themeFill="light1"/>
         <w:tcBorders>
-          <w:left w:val="none"/>
-          <w:top w:val="none"/>
-          <w:right w:val="none"/>
+          <w:left w:val="none" w:color="000000" w:sz="4" w:space="0"/>
+          <w:top w:val="none" w:color="000000" w:sz="4" w:space="0"/>
+          <w:right w:val="none" w:color="000000" w:sz="4" w:space="0"/>
           <w:bottom w:val="single" w:color="000000" w:sz="4" w:space="0" w:themeColor="text1" w:themeTint="80"/>
         </w:tcBorders>
       </w:tcPr>
@@ -8993,12 +9432,12 @@
         <w:sz w:val="22"/>
       </w:rPr>
       <w:tcPr>
-        <w:shd w:color="auto" w:fill="FFFFFF"/>
+        <w:shd w:val="clear" w:color="auto" w:fill="FFFFFF"/>
         <w:tcBorders>
           <w:left w:val="single" w:color="000000" w:sz="4" w:space="0" w:themeColor="text1" w:themeTint="80"/>
-          <w:top w:val="none"/>
-          <w:right w:val="none"/>
-          <w:bottom w:val="none"/>
+          <w:top w:val="none" w:color="000000" w:sz="4" w:space="0"/>
+          <w:right w:val="none" w:color="000000" w:sz="4" w:space="0"/>
+          <w:bottom w:val="none" w:color="000000" w:sz="4" w:space="0"/>
         </w:tcBorders>
       </w:tcPr>
     </w:tblStylePr>
@@ -9012,10 +9451,10 @@
       <w:tcPr>
         <w:shd w:val="clear" w:color="auto" w:fill="FFFFFF" w:themeFill="light1"/>
         <w:tcBorders>
-          <w:left w:val="none"/>
+          <w:left w:val="none" w:color="000000" w:sz="4" w:space="0"/>
           <w:top w:val="single" w:color="000000" w:sz="4" w:space="0" w:themeColor="text1" w:themeTint="80"/>
-          <w:right w:val="none"/>
-          <w:bottom w:val="none"/>
+          <w:right w:val="none" w:color="000000" w:sz="4" w:space="0"/>
+          <w:bottom w:val="none" w:color="000000" w:sz="4" w:space="0"/>
         </w:tcBorders>
       </w:tcPr>
     </w:tblStylePr>
@@ -9027,9 +9466,8 @@
       </w:rPr>
     </w:tblStylePr>
   </w:style>
-  <w:style w:type="table" w:styleId="145">
+  <w:style w:type="table" w:styleId="522">
     <w:name w:val="List Table 7 Colorful - Accent 1"/>
-    <w:basedOn w:val="30"/>
     <w:uiPriority w:val="99"/>
     <w:pPr>
       <w:spacing w:lineRule="auto" w:line="240" w:after="0"/>
@@ -9075,12 +9513,12 @@
         <w:jc w:val="right"/>
       </w:pPr>
       <w:tcPr>
-        <w:shd w:color="auto" w:fill="FFFFFF"/>
-        <w:tcBorders>
-          <w:left w:val="none"/>
-          <w:top w:val="none"/>
+        <w:shd w:val="clear" w:color="auto" w:fill="FFFFFF"/>
+        <w:tcBorders>
+          <w:left w:val="none" w:color="000000" w:sz="4" w:space="0"/>
+          <w:top w:val="none" w:color="000000" w:sz="4" w:space="0"/>
           <w:right w:val="single" w:color="000000" w:sz="4" w:space="0" w:themeColor="accent1"/>
-          <w:bottom w:val="none"/>
+          <w:bottom w:val="none" w:color="000000" w:sz="4" w:space="0"/>
         </w:tcBorders>
       </w:tcPr>
     </w:tblStylePr>
@@ -9094,9 +9532,9 @@
       <w:tcPr>
         <w:shd w:val="clear" w:color="auto" w:fill="FFFFFF" w:themeFill="light1"/>
         <w:tcBorders>
-          <w:left w:val="none"/>
-          <w:top w:val="none"/>
-          <w:right w:val="none"/>
+          <w:left w:val="none" w:color="000000" w:sz="4" w:space="0"/>
+          <w:top w:val="none" w:color="000000" w:sz="4" w:space="0"/>
+          <w:right w:val="none" w:color="000000" w:sz="4" w:space="0"/>
           <w:bottom w:val="single" w:color="000000" w:sz="4" w:space="0" w:themeColor="accent1"/>
         </w:tcBorders>
       </w:tcPr>
@@ -9109,12 +9547,12 @@
         <w:sz w:val="22"/>
       </w:rPr>
       <w:tcPr>
-        <w:shd w:color="auto" w:fill="FFFFFF"/>
+        <w:shd w:val="clear" w:color="auto" w:fill="FFFFFF"/>
         <w:tcBorders>
           <w:left w:val="single" w:color="000000" w:sz="4" w:space="0" w:themeColor="accent1"/>
-          <w:top w:val="none"/>
-          <w:right w:val="none"/>
-          <w:bottom w:val="none"/>
+          <w:top w:val="none" w:color="000000" w:sz="4" w:space="0"/>
+          <w:right w:val="none" w:color="000000" w:sz="4" w:space="0"/>
+          <w:bottom w:val="none" w:color="000000" w:sz="4" w:space="0"/>
         </w:tcBorders>
       </w:tcPr>
     </w:tblStylePr>
@@ -9128,10 +9566,10 @@
       <w:tcPr>
         <w:shd w:val="clear" w:color="auto" w:fill="FFFFFF" w:themeFill="light1"/>
         <w:tcBorders>
-          <w:left w:val="none"/>
+          <w:left w:val="none" w:color="000000" w:sz="4" w:space="0"/>
           <w:top w:val="single" w:color="000000" w:sz="4" w:space="0" w:themeColor="accent1"/>
-          <w:right w:val="none"/>
-          <w:bottom w:val="none"/>
+          <w:right w:val="none" w:color="000000" w:sz="4" w:space="0"/>
+          <w:bottom w:val="none" w:color="000000" w:sz="4" w:space="0"/>
         </w:tcBorders>
       </w:tcPr>
     </w:tblStylePr>
@@ -9143,9 +9581,8 @@
       </w:rPr>
     </w:tblStylePr>
   </w:style>
-  <w:style w:type="table" w:styleId="146">
+  <w:style w:type="table" w:styleId="523">
     <w:name w:val="List Table 7 Colorful - Accent 2"/>
-    <w:basedOn w:val="30"/>
     <w:uiPriority w:val="99"/>
     <w:pPr>
       <w:spacing w:lineRule="auto" w:line="240" w:after="0"/>
@@ -9191,12 +9628,12 @@
         <w:jc w:val="right"/>
       </w:pPr>
       <w:tcPr>
-        <w:shd w:color="auto" w:fill="FFFFFF"/>
-        <w:tcBorders>
-          <w:left w:val="none"/>
-          <w:top w:val="none"/>
+        <w:shd w:val="clear" w:color="auto" w:fill="FFFFFF"/>
+        <w:tcBorders>
+          <w:left w:val="none" w:color="000000" w:sz="4" w:space="0"/>
+          <w:top w:val="none" w:color="000000" w:sz="4" w:space="0"/>
           <w:right w:val="single" w:color="000000" w:sz="4" w:space="0" w:themeColor="accent2" w:themeTint="97"/>
-          <w:bottom w:val="none"/>
+          <w:bottom w:val="none" w:color="000000" w:sz="4" w:space="0"/>
         </w:tcBorders>
       </w:tcPr>
     </w:tblStylePr>
@@ -9210,9 +9647,9 @@
       <w:tcPr>
         <w:shd w:val="clear" w:color="auto" w:fill="FFFFFF" w:themeFill="light1"/>
         <w:tcBorders>
-          <w:left w:val="none"/>
-          <w:top w:val="none"/>
-          <w:right w:val="none"/>
+          <w:left w:val="none" w:color="000000" w:sz="4" w:space="0"/>
+          <w:top w:val="none" w:color="000000" w:sz="4" w:space="0"/>
+          <w:right w:val="none" w:color="000000" w:sz="4" w:space="0"/>
           <w:bottom w:val="single" w:color="000000" w:sz="4" w:space="0" w:themeColor="accent2" w:themeTint="97"/>
         </w:tcBorders>
       </w:tcPr>
@@ -9225,12 +9662,12 @@
         <w:sz w:val="22"/>
       </w:rPr>
       <w:tcPr>
-        <w:shd w:color="auto" w:fill="FFFFFF"/>
+        <w:shd w:val="clear" w:color="auto" w:fill="FFFFFF"/>
         <w:tcBorders>
           <w:left w:val="single" w:color="000000" w:sz="4" w:space="0" w:themeColor="accent2" w:themeTint="97"/>
-          <w:top w:val="none"/>
-          <w:right w:val="none"/>
-          <w:bottom w:val="none"/>
+          <w:top w:val="none" w:color="000000" w:sz="4" w:space="0"/>
+          <w:right w:val="none" w:color="000000" w:sz="4" w:space="0"/>
+          <w:bottom w:val="none" w:color="000000" w:sz="4" w:space="0"/>
         </w:tcBorders>
       </w:tcPr>
     </w:tblStylePr>
@@ -9244,10 +9681,10 @@
       <w:tcPr>
         <w:shd w:val="clear" w:color="auto" w:fill="FFFFFF" w:themeFill="light1"/>
         <w:tcBorders>
-          <w:left w:val="none"/>
+          <w:left w:val="none" w:color="000000" w:sz="4" w:space="0"/>
           <w:top w:val="single" w:color="000000" w:sz="4" w:space="0" w:themeColor="accent2" w:themeTint="97"/>
-          <w:right w:val="none"/>
-          <w:bottom w:val="none"/>
+          <w:right w:val="none" w:color="000000" w:sz="4" w:space="0"/>
+          <w:bottom w:val="none" w:color="000000" w:sz="4" w:space="0"/>
         </w:tcBorders>
       </w:tcPr>
     </w:tblStylePr>
@@ -9259,9 +9696,8 @@
       </w:rPr>
     </w:tblStylePr>
   </w:style>
-  <w:style w:type="table" w:styleId="147">
+  <w:style w:type="table" w:styleId="524">
     <w:name w:val="List Table 7 Colorful - Accent 3"/>
-    <w:basedOn w:val="30"/>
     <w:uiPriority w:val="99"/>
     <w:pPr>
       <w:spacing w:lineRule="auto" w:line="240" w:after="0"/>
@@ -9307,12 +9743,12 @@
         <w:jc w:val="right"/>
       </w:pPr>
       <w:tcPr>
-        <w:shd w:color="auto" w:fill="FFFFFF"/>
-        <w:tcBorders>
-          <w:left w:val="none"/>
-          <w:top w:val="none"/>
+        <w:shd w:val="clear" w:color="auto" w:fill="FFFFFF"/>
+        <w:tcBorders>
+          <w:left w:val="none" w:color="000000" w:sz="4" w:space="0"/>
+          <w:top w:val="none" w:color="000000" w:sz="4" w:space="0"/>
           <w:right w:val="single" w:color="000000" w:sz="4" w:space="0" w:themeColor="accent3" w:themeTint="98"/>
-          <w:bottom w:val="none"/>
+          <w:bottom w:val="none" w:color="000000" w:sz="4" w:space="0"/>
         </w:tcBorders>
       </w:tcPr>
     </w:tblStylePr>
@@ -9326,9 +9762,9 @@
       <w:tcPr>
         <w:shd w:val="clear" w:color="auto" w:fill="FFFFFF" w:themeFill="light1"/>
         <w:tcBorders>
-          <w:left w:val="none"/>
-          <w:top w:val="none"/>
-          <w:right w:val="none"/>
+          <w:left w:val="none" w:color="000000" w:sz="4" w:space="0"/>
+          <w:top w:val="none" w:color="000000" w:sz="4" w:space="0"/>
+          <w:right w:val="none" w:color="000000" w:sz="4" w:space="0"/>
           <w:bottom w:val="single" w:color="000000" w:sz="4" w:space="0" w:themeColor="accent3" w:themeTint="98"/>
         </w:tcBorders>
       </w:tcPr>
@@ -9341,12 +9777,12 @@
         <w:sz w:val="22"/>
       </w:rPr>
       <w:tcPr>
-        <w:shd w:color="auto" w:fill="FFFFFF"/>
+        <w:shd w:val="clear" w:color="auto" w:fill="FFFFFF"/>
         <w:tcBorders>
           <w:left w:val="single" w:color="000000" w:sz="4" w:space="0" w:themeColor="accent3" w:themeTint="98"/>
-          <w:top w:val="none"/>
-          <w:right w:val="none"/>
-          <w:bottom w:val="none"/>
+          <w:top w:val="none" w:color="000000" w:sz="4" w:space="0"/>
+          <w:right w:val="none" w:color="000000" w:sz="4" w:space="0"/>
+          <w:bottom w:val="none" w:color="000000" w:sz="4" w:space="0"/>
         </w:tcBorders>
       </w:tcPr>
     </w:tblStylePr>
@@ -9360,10 +9796,10 @@
       <w:tcPr>
         <w:shd w:val="clear" w:color="auto" w:fill="FFFFFF" w:themeFill="light1"/>
         <w:tcBorders>
-          <w:left w:val="none"/>
+          <w:left w:val="none" w:color="000000" w:sz="4" w:space="0"/>
           <w:top w:val="single" w:color="000000" w:sz="4" w:space="0" w:themeColor="accent3" w:themeTint="98"/>
-          <w:right w:val="none"/>
-          <w:bottom w:val="none"/>
+          <w:right w:val="none" w:color="000000" w:sz="4" w:space="0"/>
+          <w:bottom w:val="none" w:color="000000" w:sz="4" w:space="0"/>
         </w:tcBorders>
       </w:tcPr>
     </w:tblStylePr>
@@ -9375,9 +9811,8 @@
       </w:rPr>
     </w:tblStylePr>
   </w:style>
-  <w:style w:type="table" w:styleId="148">
+  <w:style w:type="table" w:styleId="525">
     <w:name w:val="List Table 7 Colorful - Accent 4"/>
-    <w:basedOn w:val="30"/>
     <w:uiPriority w:val="99"/>
     <w:pPr>
       <w:spacing w:lineRule="auto" w:line="240" w:after="0"/>
@@ -9423,12 +9858,12 @@
         <w:jc w:val="right"/>
       </w:pPr>
       <w:tcPr>
-        <w:shd w:color="auto" w:fill="FFFFFF"/>
-        <w:tcBorders>
-          <w:left w:val="none"/>
-          <w:top w:val="none"/>
+        <w:shd w:val="clear" w:color="auto" w:fill="FFFFFF"/>
+        <w:tcBorders>
+          <w:left w:val="none" w:color="000000" w:sz="4" w:space="0"/>
+          <w:top w:val="none" w:color="000000" w:sz="4" w:space="0"/>
           <w:right w:val="single" w:color="000000" w:sz="4" w:space="0" w:themeColor="accent4" w:themeTint="9A"/>
-          <w:bottom w:val="none"/>
+          <w:bottom w:val="none" w:color="000000" w:sz="4" w:space="0"/>
         </w:tcBorders>
       </w:tcPr>
     </w:tblStylePr>
@@ -9442,9 +9877,9 @@
       <w:tcPr>
         <w:shd w:val="clear" w:color="auto" w:fill="FFFFFF" w:themeFill="light1"/>
         <w:tcBorders>
-          <w:left w:val="none"/>
-          <w:top w:val="none"/>
-          <w:right w:val="none"/>
+          <w:left w:val="none" w:color="000000" w:sz="4" w:space="0"/>
+          <w:top w:val="none" w:color="000000" w:sz="4" w:space="0"/>
+          <w:right w:val="none" w:color="000000" w:sz="4" w:space="0"/>
           <w:bottom w:val="single" w:color="000000" w:sz="4" w:space="0" w:themeColor="accent4" w:themeTint="9A"/>
         </w:tcBorders>
       </w:tcPr>
@@ -9457,12 +9892,12 @@
         <w:sz w:val="22"/>
       </w:rPr>
       <w:tcPr>
-        <w:shd w:color="auto" w:fill="FFFFFF"/>
+        <w:shd w:val="clear" w:color="auto" w:fill="FFFFFF"/>
         <w:tcBorders>
           <w:left w:val="single" w:color="000000" w:sz="4" w:space="0" w:themeColor="accent4" w:themeTint="9A"/>
-          <w:top w:val="none"/>
-          <w:right w:val="none"/>
-          <w:bottom w:val="none"/>
+          <w:top w:val="none" w:color="000000" w:sz="4" w:space="0"/>
+          <w:right w:val="none" w:color="000000" w:sz="4" w:space="0"/>
+          <w:bottom w:val="none" w:color="000000" w:sz="4" w:space="0"/>
         </w:tcBorders>
       </w:tcPr>
     </w:tblStylePr>
@@ -9476,10 +9911,10 @@
       <w:tcPr>
         <w:shd w:val="clear" w:color="auto" w:fill="FFFFFF" w:themeFill="light1"/>
         <w:tcBorders>
-          <w:left w:val="none"/>
+          <w:left w:val="none" w:color="000000" w:sz="4" w:space="0"/>
           <w:top w:val="single" w:color="000000" w:sz="4" w:space="0" w:themeColor="accent4" w:themeTint="9A"/>
-          <w:right w:val="none"/>
-          <w:bottom w:val="none"/>
+          <w:right w:val="none" w:color="000000" w:sz="4" w:space="0"/>
+          <w:bottom w:val="none" w:color="000000" w:sz="4" w:space="0"/>
         </w:tcBorders>
       </w:tcPr>
     </w:tblStylePr>
@@ -9491,9 +9926,8 @@
       </w:rPr>
     </w:tblStylePr>
   </w:style>
-  <w:style w:type="table" w:styleId="149">
+  <w:style w:type="table" w:styleId="526">
     <w:name w:val="List Table 7 Colorful - Accent 5"/>
-    <w:basedOn w:val="30"/>
     <w:uiPriority w:val="99"/>
     <w:pPr>
       <w:spacing w:lineRule="auto" w:line="240" w:after="0"/>
@@ -9539,12 +9973,12 @@
         <w:jc w:val="right"/>
       </w:pPr>
       <w:tcPr>
-        <w:shd w:color="auto" w:fill="FFFFFF"/>
-        <w:tcBorders>
-          <w:left w:val="none"/>
-          <w:top w:val="none"/>
+        <w:shd w:val="clear" w:color="auto" w:fill="FFFFFF"/>
+        <w:tcBorders>
+          <w:left w:val="none" w:color="000000" w:sz="4" w:space="0"/>
+          <w:top w:val="none" w:color="000000" w:sz="4" w:space="0"/>
           <w:right w:val="single" w:color="000000" w:sz="4" w:space="0" w:themeColor="accent5" w:themeTint="9A"/>
-          <w:bottom w:val="none"/>
+          <w:bottom w:val="none" w:color="000000" w:sz="4" w:space="0"/>
         </w:tcBorders>
       </w:tcPr>
     </w:tblStylePr>
@@ -9558,9 +9992,9 @@
       <w:tcPr>
         <w:shd w:val="clear" w:color="auto" w:fill="FFFFFF" w:themeFill="light1"/>
         <w:tcBorders>
-          <w:left w:val="none"/>
-          <w:top w:val="none"/>
-          <w:right w:val="none"/>
+          <w:left w:val="none" w:color="000000" w:sz="4" w:space="0"/>
+          <w:top w:val="none" w:color="000000" w:sz="4" w:space="0"/>
+          <w:right w:val="none" w:color="000000" w:sz="4" w:space="0"/>
           <w:bottom w:val="single" w:color="000000" w:sz="4" w:space="0" w:themeColor="accent5" w:themeTint="9A"/>
         </w:tcBorders>
       </w:tcPr>
@@ -9573,12 +10007,12 @@
         <w:sz w:val="22"/>
       </w:rPr>
       <w:tcPr>
-        <w:shd w:color="auto" w:fill="FFFFFF"/>
+        <w:shd w:val="clear" w:color="auto" w:fill="FFFFFF"/>
         <w:tcBorders>
           <w:left w:val="single" w:color="000000" w:sz="4" w:space="0" w:themeColor="accent5" w:themeTint="9A"/>
-          <w:top w:val="none"/>
-          <w:right w:val="none"/>
-          <w:bottom w:val="none"/>
+          <w:top w:val="none" w:color="000000" w:sz="4" w:space="0"/>
+          <w:right w:val="none" w:color="000000" w:sz="4" w:space="0"/>
+          <w:bottom w:val="none" w:color="000000" w:sz="4" w:space="0"/>
         </w:tcBorders>
       </w:tcPr>
     </w:tblStylePr>
@@ -9592,10 +10026,10 @@
       <w:tcPr>
         <w:shd w:val="clear" w:color="auto" w:fill="FFFFFF" w:themeFill="light1"/>
         <w:tcBorders>
-          <w:left w:val="none"/>
+          <w:left w:val="none" w:color="000000" w:sz="4" w:space="0"/>
           <w:top w:val="single" w:color="000000" w:sz="4" w:space="0" w:themeColor="accent5" w:themeTint="9A"/>
-          <w:right w:val="none"/>
-          <w:bottom w:val="none"/>
+          <w:right w:val="none" w:color="000000" w:sz="4" w:space="0"/>
+          <w:bottom w:val="none" w:color="000000" w:sz="4" w:space="0"/>
         </w:tcBorders>
       </w:tcPr>
     </w:tblStylePr>
@@ -9607,9 +10041,8 @@
       </w:rPr>
     </w:tblStylePr>
   </w:style>
-  <w:style w:type="table" w:styleId="150">
+  <w:style w:type="table" w:styleId="527">
     <w:name w:val="List Table 7 Colorful - Accent 6"/>
-    <w:basedOn w:val="30"/>
     <w:uiPriority w:val="99"/>
     <w:pPr>
       <w:spacing w:lineRule="auto" w:line="240" w:after="0"/>
@@ -9655,12 +10088,12 @@
         <w:jc w:val="right"/>
       </w:pPr>
       <w:tcPr>
-        <w:shd w:color="auto" w:fill="FFFFFF"/>
-        <w:tcBorders>
-          <w:left w:val="none"/>
-          <w:top w:val="none"/>
+        <w:shd w:val="clear" w:color="auto" w:fill="FFFFFF"/>
+        <w:tcBorders>
+          <w:left w:val="none" w:color="000000" w:sz="4" w:space="0"/>
+          <w:top w:val="none" w:color="000000" w:sz="4" w:space="0"/>
           <w:right w:val="single" w:color="000000" w:sz="4" w:space="0" w:themeColor="accent6" w:themeTint="98"/>
-          <w:bottom w:val="none"/>
+          <w:bottom w:val="none" w:color="000000" w:sz="4" w:space="0"/>
         </w:tcBorders>
       </w:tcPr>
     </w:tblStylePr>
@@ -9674,9 +10107,9 @@
       <w:tcPr>
         <w:shd w:val="clear" w:color="auto" w:fill="FFFFFF" w:themeFill="light1"/>
         <w:tcBorders>
-          <w:left w:val="none"/>
-          <w:top w:val="none"/>
-          <w:right w:val="none"/>
+          <w:left w:val="none" w:color="000000" w:sz="4" w:space="0"/>
+          <w:top w:val="none" w:color="000000" w:sz="4" w:space="0"/>
+          <w:right w:val="none" w:color="000000" w:sz="4" w:space="0"/>
           <w:bottom w:val="single" w:color="000000" w:sz="4" w:space="0" w:themeColor="accent6" w:themeTint="98"/>
         </w:tcBorders>
       </w:tcPr>
@@ -9689,12 +10122,12 @@
         <w:sz w:val="22"/>
       </w:rPr>
       <w:tcPr>
-        <w:shd w:color="auto" w:fill="FFFFFF"/>
+        <w:shd w:val="clear" w:color="auto" w:fill="FFFFFF"/>
         <w:tcBorders>
           <w:left w:val="single" w:color="000000" w:sz="4" w:space="0" w:themeColor="accent6" w:themeTint="98"/>
-          <w:top w:val="none"/>
-          <w:right w:val="none"/>
-          <w:bottom w:val="none"/>
+          <w:top w:val="none" w:color="000000" w:sz="4" w:space="0"/>
+          <w:right w:val="none" w:color="000000" w:sz="4" w:space="0"/>
+          <w:bottom w:val="none" w:color="000000" w:sz="4" w:space="0"/>
         </w:tcBorders>
       </w:tcPr>
     </w:tblStylePr>
@@ -9708,10 +10141,10 @@
       <w:tcPr>
         <w:shd w:val="clear" w:color="auto" w:fill="FFFFFF" w:themeFill="light1"/>
         <w:tcBorders>
-          <w:left w:val="none"/>
+          <w:left w:val="none" w:color="000000" w:sz="4" w:space="0"/>
           <w:top w:val="single" w:color="000000" w:sz="4" w:space="0" w:themeColor="accent6" w:themeTint="98"/>
-          <w:right w:val="none"/>
-          <w:bottom w:val="none"/>
+          <w:right w:val="none" w:color="000000" w:sz="4" w:space="0"/>
+          <w:bottom w:val="none" w:color="000000" w:sz="4" w:space="0"/>
         </w:tcBorders>
       </w:tcPr>
     </w:tblStylePr>
@@ -9723,9 +10156,8 @@
       </w:rPr>
     </w:tblStylePr>
   </w:style>
-  <w:style w:type="table" w:styleId="151">
+  <w:style w:type="table" w:styleId="528">
     <w:name w:val="Lined - Accent"/>
-    <w:basedOn w:val="30"/>
     <w:uiPriority w:val="99"/>
     <w:rPr>
       <w:color w:val="404040"/>
@@ -9813,9 +10245,8 @@
       </w:tcPr>
     </w:tblStylePr>
   </w:style>
-  <w:style w:type="table" w:styleId="152">
+  <w:style w:type="table" w:styleId="529">
     <w:name w:val="Lined - Accent 1"/>
-    <w:basedOn w:val="30"/>
     <w:uiPriority w:val="99"/>
     <w:rPr>
       <w:color w:val="404040"/>
@@ -9903,9 +10334,8 @@
       </w:tcPr>
     </w:tblStylePr>
   </w:style>
-  <w:style w:type="table" w:styleId="153">
+  <w:style w:type="table" w:styleId="530">
     <w:name w:val="Lined - Accent 2"/>
-    <w:basedOn w:val="30"/>
     <w:uiPriority w:val="99"/>
     <w:rPr>
       <w:color w:val="404040"/>
@@ -9993,9 +10423,8 @@
       </w:tcPr>
     </w:tblStylePr>
   </w:style>
-  <w:style w:type="table" w:styleId="154">
+  <w:style w:type="table" w:styleId="531">
     <w:name w:val="Lined - Accent 3"/>
-    <w:basedOn w:val="30"/>
     <w:uiPriority w:val="99"/>
     <w:rPr>
       <w:color w:val="404040"/>
@@ -10083,9 +10512,8 @@
       </w:tcPr>
     </w:tblStylePr>
   </w:style>
-  <w:style w:type="table" w:styleId="155">
+  <w:style w:type="table" w:styleId="532">
     <w:name w:val="Lined - Accent 4"/>
-    <w:basedOn w:val="30"/>
     <w:uiPriority w:val="99"/>
     <w:rPr>
       <w:color w:val="404040"/>
@@ -10173,9 +10601,8 @@
       </w:tcPr>
     </w:tblStylePr>
   </w:style>
-  <w:style w:type="table" w:styleId="156">
+  <w:style w:type="table" w:styleId="533">
     <w:name w:val="Lined - Accent 5"/>
-    <w:basedOn w:val="30"/>
     <w:uiPriority w:val="99"/>
     <w:rPr>
       <w:color w:val="404040"/>
@@ -10263,9 +10690,8 @@
       </w:tcPr>
     </w:tblStylePr>
   </w:style>
-  <w:style w:type="table" w:styleId="157">
+  <w:style w:type="table" w:styleId="534">
     <w:name w:val="Lined - Accent 6"/>
-    <w:basedOn w:val="30"/>
     <w:uiPriority w:val="99"/>
     <w:rPr>
       <w:color w:val="404040"/>
@@ -10353,9 +10779,8 @@
       </w:tcPr>
     </w:tblStylePr>
   </w:style>
-  <w:style w:type="table" w:styleId="158">
+  <w:style w:type="table" w:styleId="535">
     <w:name w:val="Bordered &amp; Lined - Accent"/>
-    <w:basedOn w:val="30"/>
     <w:uiPriority w:val="99"/>
     <w:rPr>
       <w:color w:val="404040"/>
@@ -10451,9 +10876,8 @@
       </w:tcPr>
     </w:tblStylePr>
   </w:style>
-  <w:style w:type="table" w:styleId="159">
+  <w:style w:type="table" w:styleId="536">
     <w:name w:val="Bordered &amp; Lined - Accent 1"/>
-    <w:basedOn w:val="30"/>
     <w:uiPriority w:val="99"/>
     <w:rPr>
       <w:color w:val="404040"/>
@@ -10549,9 +10973,8 @@
       </w:tcPr>
     </w:tblStylePr>
   </w:style>
-  <w:style w:type="table" w:styleId="160">
+  <w:style w:type="table" w:styleId="537">
     <w:name w:val="Bordered &amp; Lined - Accent 2"/>
-    <w:basedOn w:val="30"/>
     <w:uiPriority w:val="99"/>
     <w:rPr>
       <w:color w:val="404040"/>
@@ -10647,9 +11070,8 @@
       </w:tcPr>
     </w:tblStylePr>
   </w:style>
-  <w:style w:type="table" w:styleId="161">
+  <w:style w:type="table" w:styleId="538">
     <w:name w:val="Bordered &amp; Lined - Accent 3"/>
-    <w:basedOn w:val="30"/>
     <w:uiPriority w:val="99"/>
     <w:rPr>
       <w:color w:val="404040"/>
@@ -10745,9 +11167,8 @@
       </w:tcPr>
     </w:tblStylePr>
   </w:style>
-  <w:style w:type="table" w:styleId="162">
+  <w:style w:type="table" w:styleId="539">
     <w:name w:val="Bordered &amp; Lined - Accent 4"/>
-    <w:basedOn w:val="30"/>
     <w:uiPriority w:val="99"/>
     <w:rPr>
       <w:color w:val="404040"/>
@@ -10843,9 +11264,8 @@
       </w:tcPr>
     </w:tblStylePr>
   </w:style>
-  <w:style w:type="table" w:styleId="163">
+  <w:style w:type="table" w:styleId="540">
     <w:name w:val="Bordered &amp; Lined - Accent 5"/>
-    <w:basedOn w:val="30"/>
     <w:uiPriority w:val="99"/>
     <w:rPr>
       <w:color w:val="404040"/>
@@ -10941,9 +11361,8 @@
       </w:tcPr>
     </w:tblStylePr>
   </w:style>
-  <w:style w:type="table" w:styleId="164">
+  <w:style w:type="table" w:styleId="541">
     <w:name w:val="Bordered &amp; Lined - Accent 6"/>
-    <w:basedOn w:val="30"/>
     <w:uiPriority w:val="99"/>
     <w:rPr>
       <w:color w:val="404040"/>
@@ -11039,9 +11458,8 @@
       </w:tcPr>
     </w:tblStylePr>
   </w:style>
-  <w:style w:type="table" w:styleId="165">
+  <w:style w:type="table" w:styleId="542">
     <w:name w:val="Bordered"/>
-    <w:basedOn w:val="30"/>
     <w:uiPriority w:val="99"/>
     <w:pPr>
       <w:spacing w:lineRule="auto" w:line="240" w:after="0"/>
@@ -11118,9 +11536,8 @@
       </w:tcPr>
     </w:tblStylePr>
   </w:style>
-  <w:style w:type="table" w:styleId="166">
+  <w:style w:type="table" w:styleId="543">
     <w:name w:val="Bordered - Accent 1"/>
-    <w:basedOn w:val="30"/>
     <w:uiPriority w:val="99"/>
     <w:pPr>
       <w:spacing w:lineRule="auto" w:line="240" w:after="0"/>
@@ -11197,9 +11614,8 @@
       </w:tcPr>
     </w:tblStylePr>
   </w:style>
-  <w:style w:type="table" w:styleId="167">
+  <w:style w:type="table" w:styleId="544">
     <w:name w:val="Bordered - Accent 2"/>
-    <w:basedOn w:val="30"/>
     <w:uiPriority w:val="99"/>
     <w:pPr>
       <w:spacing w:lineRule="auto" w:line="240" w:after="0"/>
@@ -11276,9 +11692,8 @@
       </w:tcPr>
     </w:tblStylePr>
   </w:style>
-  <w:style w:type="table" w:styleId="168">
+  <w:style w:type="table" w:styleId="545">
     <w:name w:val="Bordered - Accent 3"/>
-    <w:basedOn w:val="30"/>
     <w:uiPriority w:val="99"/>
     <w:pPr>
       <w:spacing w:lineRule="auto" w:line="240" w:after="0"/>
@@ -11355,9 +11770,8 @@
       </w:tcPr>
     </w:tblStylePr>
   </w:style>
-  <w:style w:type="table" w:styleId="169">
+  <w:style w:type="table" w:styleId="546">
     <w:name w:val="Bordered - Accent 4"/>
-    <w:basedOn w:val="30"/>
     <w:uiPriority w:val="99"/>
     <w:pPr>
       <w:spacing w:lineRule="auto" w:line="240" w:after="0"/>
@@ -11434,9 +11848,8 @@
       </w:tcPr>
     </w:tblStylePr>
   </w:style>
-  <w:style w:type="table" w:styleId="170">
+  <w:style w:type="table" w:styleId="547">
     <w:name w:val="Bordered - Accent 5"/>
-    <w:basedOn w:val="30"/>
     <w:uiPriority w:val="99"/>
     <w:pPr>
       <w:spacing w:lineRule="auto" w:line="240" w:after="0"/>
@@ -11513,9 +11926,8 @@
       </w:tcPr>
     </w:tblStylePr>
   </w:style>
-  <w:style w:type="table" w:styleId="171">
+  <w:style w:type="table" w:styleId="548">
     <w:name w:val="Bordered - Accent 6"/>
-    <w:basedOn w:val="30"/>
     <w:uiPriority w:val="99"/>
     <w:pPr>
       <w:spacing w:lineRule="auto" w:line="240" w:after="0"/>
@@ -11592,7 +12004,7 @@
       </w:tcPr>
     </w:tblStylePr>
   </w:style>
-  <w:style w:type="character" w:styleId="172">
+  <w:style w:type="character" w:styleId="549">
     <w:name w:val="Hyperlink"/>
     <w:uiPriority w:val="99"/>
     <w:unhideWhenUsed/>
@@ -11601,10 +12013,10 @@
       <w:u w:val="single"/>
     </w:rPr>
   </w:style>
-  <w:style w:type="paragraph" w:styleId="173">
+  <w:style w:type="paragraph" w:styleId="550">
     <w:name w:val="footnote text"/>
-    <w:basedOn w:val="371"/>
-    <w:link w:val="174"/>
+    <w:basedOn w:val="563"/>
+    <w:link w:val="551"/>
     <w:uiPriority w:val="99"/>
     <w:semiHidden/>
     <w:unhideWhenUsed/>
@@ -11615,27 +12027,26 @@
       <w:spacing w:lineRule="auto" w:line="240" w:after="40"/>
     </w:pPr>
   </w:style>
-  <w:style w:type="character" w:styleId="174">
+  <w:style w:type="character" w:styleId="551">
     <w:name w:val="Footnote Text Char"/>
-    <w:link w:val="173"/>
+    <w:link w:val="550"/>
     <w:uiPriority w:val="99"/>
     <w:rPr>
       <w:sz w:val="18"/>
     </w:rPr>
   </w:style>
-  <w:style w:type="character" w:styleId="175">
+  <w:style w:type="character" w:styleId="552">
     <w:name w:val="footnote reference"/>
-    <w:basedOn w:val="9"/>
     <w:uiPriority w:val="99"/>
     <w:unhideWhenUsed/>
     <w:rPr>
       <w:vertAlign w:val="superscript"/>
     </w:rPr>
   </w:style>
-  <w:style w:type="paragraph" w:styleId="176">
+  <w:style w:type="paragraph" w:styleId="553">
     <w:name w:val="toc 1"/>
-    <w:basedOn w:val="371"/>
-    <w:next w:val="371"/>
+    <w:basedOn w:val="563"/>
+    <w:next w:val="563"/>
     <w:uiPriority w:val="39"/>
     <w:unhideWhenUsed/>
     <w:pPr>
@@ -11643,10 +12054,10 @@
       <w:spacing w:after="57"/>
     </w:pPr>
   </w:style>
-  <w:style w:type="paragraph" w:styleId="177">
+  <w:style w:type="paragraph" w:styleId="554">
     <w:name w:val="toc 2"/>
-    <w:basedOn w:val="371"/>
-    <w:next w:val="371"/>
+    <w:basedOn w:val="563"/>
+    <w:next w:val="563"/>
     <w:uiPriority w:val="39"/>
     <w:unhideWhenUsed/>
     <w:pPr>
@@ -11654,10 +12065,10 @@
       <w:spacing w:after="57"/>
     </w:pPr>
   </w:style>
-  <w:style w:type="paragraph" w:styleId="178">
+  <w:style w:type="paragraph" w:styleId="555">
     <w:name w:val="toc 3"/>
-    <w:basedOn w:val="371"/>
-    <w:next w:val="371"/>
+    <w:basedOn w:val="563"/>
+    <w:next w:val="563"/>
     <w:uiPriority w:val="39"/>
     <w:unhideWhenUsed/>
     <w:pPr>
@@ -11665,10 +12076,10 @@
       <w:spacing w:after="57"/>
     </w:pPr>
   </w:style>
-  <w:style w:type="paragraph" w:styleId="179">
+  <w:style w:type="paragraph" w:styleId="556">
     <w:name w:val="toc 4"/>
-    <w:basedOn w:val="371"/>
-    <w:next w:val="371"/>
+    <w:basedOn w:val="563"/>
+    <w:next w:val="563"/>
     <w:uiPriority w:val="39"/>
     <w:unhideWhenUsed/>
     <w:pPr>
@@ -11676,10 +12087,10 @@
       <w:spacing w:after="57"/>
     </w:pPr>
   </w:style>
-  <w:style w:type="paragraph" w:styleId="180">
+  <w:style w:type="paragraph" w:styleId="557">
     <w:name w:val="toc 5"/>
-    <w:basedOn w:val="371"/>
-    <w:next w:val="371"/>
+    <w:basedOn w:val="563"/>
+    <w:next w:val="563"/>
     <w:uiPriority w:val="39"/>
     <w:unhideWhenUsed/>
     <w:pPr>
@@ -11687,10 +12098,10 @@
       <w:spacing w:after="57"/>
     </w:pPr>
   </w:style>
-  <w:style w:type="paragraph" w:styleId="181">
+  <w:style w:type="paragraph" w:styleId="558">
     <w:name w:val="toc 6"/>
-    <w:basedOn w:val="371"/>
-    <w:next w:val="371"/>
+    <w:basedOn w:val="563"/>
+    <w:next w:val="563"/>
     <w:uiPriority w:val="39"/>
     <w:unhideWhenUsed/>
     <w:pPr>
@@ -11698,10 +12109,10 @@
       <w:spacing w:after="57"/>
     </w:pPr>
   </w:style>
-  <w:style w:type="paragraph" w:styleId="182">
+  <w:style w:type="paragraph" w:styleId="559">
     <w:name w:val="toc 7"/>
-    <w:basedOn w:val="371"/>
-    <w:next w:val="371"/>
+    <w:basedOn w:val="563"/>
+    <w:next w:val="563"/>
     <w:uiPriority w:val="39"/>
     <w:unhideWhenUsed/>
     <w:pPr>
@@ -11709,10 +12120,10 @@
       <w:spacing w:after="57"/>
     </w:pPr>
   </w:style>
-  <w:style w:type="paragraph" w:styleId="183">
+  <w:style w:type="paragraph" w:styleId="560">
     <w:name w:val="toc 8"/>
-    <w:basedOn w:val="371"/>
-    <w:next w:val="371"/>
+    <w:basedOn w:val="563"/>
+    <w:next w:val="563"/>
     <w:uiPriority w:val="39"/>
     <w:unhideWhenUsed/>
     <w:pPr>
@@ -11720,10 +12131,10 @@
       <w:spacing w:after="57"/>
     </w:pPr>
   </w:style>
-  <w:style w:type="paragraph" w:styleId="184">
+  <w:style w:type="paragraph" w:styleId="561">
     <w:name w:val="toc 9"/>
-    <w:basedOn w:val="371"/>
-    <w:next w:val="371"/>
+    <w:basedOn w:val="563"/>
+    <w:next w:val="563"/>
     <w:uiPriority w:val="39"/>
     <w:unhideWhenUsed/>
     <w:pPr>
@@ -11731,12 +12142,12 @@
       <w:spacing w:after="57"/>
     </w:pPr>
   </w:style>
-  <w:style w:type="paragraph" w:styleId="185">
+  <w:style w:type="paragraph" w:styleId="562">
     <w:name w:val="TOC Heading"/>
     <w:uiPriority w:val="39"/>
     <w:unhideWhenUsed/>
   </w:style>
-  <w:style w:type="paragraph" w:styleId="371" w:default="1">
+  <w:style w:type="paragraph" w:styleId="563" w:default="1">
     <w:name w:val="Normal"/>
     <w:qFormat/>
     <w:rPr>
@@ -11752,10 +12163,10 @@
       <w:widowControl/>
     </w:pPr>
   </w:style>
-  <w:style w:type="paragraph" w:styleId="372">
+  <w:style w:type="paragraph" w:styleId="564">
     <w:name w:val="Heading"/>
-    <w:basedOn w:val="371"/>
-    <w:next w:val="373"/>
+    <w:basedOn w:val="563"/>
+    <w:next w:val="565"/>
     <w:qFormat/>
     <w:rPr>
       <w:rFonts w:ascii="Liberation Sans" w:hAnsi="Liberation Sans" w:cs="FreeSans" w:eastAsia="Noto Sans CJK SC Regular"/>
@@ -11767,23 +12178,23 @@
       <w:spacing w:after="120" w:before="240"/>
     </w:pPr>
   </w:style>
-  <w:style w:type="paragraph" w:styleId="373">
+  <w:style w:type="paragraph" w:styleId="565">
     <w:name w:val="Body Text"/>
-    <w:basedOn w:val="371"/>
+    <w:basedOn w:val="563"/>
     <w:pPr>
       <w:spacing w:lineRule="auto" w:line="288" w:after="140" w:before="0"/>
     </w:pPr>
   </w:style>
-  <w:style w:type="paragraph" w:styleId="374">
+  <w:style w:type="paragraph" w:styleId="566">
     <w:name w:val="List"/>
-    <w:basedOn w:val="373"/>
+    <w:basedOn w:val="565"/>
     <w:rPr>
       <w:rFonts w:cs="FreeSans"/>
     </w:rPr>
   </w:style>
-  <w:style w:type="paragraph" w:styleId="375">
+  <w:style w:type="paragraph" w:styleId="567">
     <w:name w:val="Caption"/>
-    <w:basedOn w:val="371"/>
+    <w:basedOn w:val="563"/>
     <w:qFormat/>
     <w:rPr>
       <w:rFonts w:cs="FreeSans"/>
@@ -11796,27 +12207,27 @@
       <w:spacing w:after="120" w:before="120"/>
     </w:pPr>
   </w:style>
-  <w:style w:type="paragraph" w:styleId="376">
+  <w:style w:type="paragraph" w:styleId="568">
     <w:name w:val="Index"/>
-    <w:basedOn w:val="371"/>
+    <w:basedOn w:val="563"/>
     <w:qFormat/>
     <w:rPr>
       <w:rFonts w:cs="FreeSans"/>
     </w:rPr>
   </w:style>
-  <w:style w:type="character" w:styleId="388" w:default="1">
+  <w:style w:type="character" w:styleId="569" w:default="1">
     <w:name w:val="Default Paragraph Font"/>
     <w:uiPriority w:val="1"/>
     <w:semiHidden/>
     <w:unhideWhenUsed/>
   </w:style>
-  <w:style w:type="numbering" w:styleId="389" w:default="1">
+  <w:style w:type="numbering" w:styleId="570" w:default="1">
     <w:name w:val="No List"/>
     <w:uiPriority w:val="99"/>
     <w:semiHidden/>
     <w:unhideWhenUsed/>
   </w:style>
-  <w:style w:type="table" w:styleId="390" w:default="1">
+  <w:style w:type="table" w:styleId="571" w:default="1">
     <w:name w:val="Normal Table"/>
     <w:uiPriority w:val="99"/>
     <w:semiHidden/>
@@ -11884,8 +12295,12 @@
         <a:solidFill>
           <a:schemeClr val="phClr"/>
         </a:solidFill>
-        <a:solidFill/>
-        <a:solidFill/>
+        <a:solidFill>
+          <a:schemeClr val="accent1"/>
+        </a:solidFill>
+        <a:solidFill>
+          <a:schemeClr val="accent1"/>
+        </a:solidFill>
       </a:fillStyleLst>
       <a:lnStyleLst>
         <a:ln w="9525">
@@ -11940,7 +12355,9 @@
         <a:solidFill>
           <a:schemeClr val="phClr"/>
         </a:solidFill>
-        <a:solidFill/>
+        <a:solidFill>
+          <a:schemeClr val="accent1"/>
+        </a:solidFill>
         <a:solidFill/>
       </a:bgFillStyleLst>
     </a:fmtScheme>

</xml_diff>